<commit_message>
Innovation to get R^2
</commit_message>
<xml_diff>
--- a/Investment_Analysis.docx
+++ b/Investment_Analysis.docx
@@ -74,7 +74,7 @@
       </w:r>
     </w:p>
     <w:bookmarkEnd w:id="20"/>
-    <w:bookmarkStart w:id="22" w:name="regression"/>
+    <w:bookmarkStart w:id="25" w:name="regression"/>
     <w:p>
       <w:pPr>
         <w:pStyle w:val="Heading2"/>
@@ -108,12 +108,274 @@
         <w:t xml:space="preserve">Therefore, GMM method was used for estimation.</w:t>
       </w:r>
     </w:p>
+    <w:bookmarkStart w:id="22" w:name="problem-of-multicolinearity"/>
+    <w:p>
+      <w:pPr>
+        <w:pStyle w:val="Heading3"/>
+      </w:pPr>
+      <w:r>
+        <w:t xml:space="preserve">Problem of multicolinearity</w:t>
+      </w:r>
+    </w:p>
+    <w:p>
+      <w:pPr>
+        <w:pStyle w:val="FirstParagraph"/>
+      </w:pPr>
+      <w:r>
+        <w:t xml:space="preserve">For a panel data model it is not possible to calculate a normal correlation matrix between the dependent variables. For the purposes of this analysis some indication of the correlation can be obtained by looking at a cross section.</w:t>
+      </w:r>
+      <w:r>
+        <w:t xml:space="preserve"> </w:t>
+      </w:r>
+      <w:r>
+        <w:t xml:space="preserve">This is dome below by drawing the correlation matrix for the FY 2019.</w:t>
+      </w:r>
+    </w:p>
+    <w:p>
+      <w:pPr>
+        <w:pStyle w:val="SourceCode"/>
+      </w:pPr>
+      <w:r>
+        <w:rPr>
+          <w:rStyle w:val="VerbatimChar"/>
+        </w:rPr>
+        <w:t xml:space="preserve">##                i.by.k cf_1.by.k_1 s_1.by.k_1  d_1.by.k_1  i_1.by.k_1</w:t>
+      </w:r>
+      <w:r>
+        <w:br/>
+      </w:r>
+      <w:r>
+        <w:rPr>
+          <w:rStyle w:val="VerbatimChar"/>
+        </w:rPr>
+        <w:t xml:space="preserve">## i.by.k      1.0000000   0.2794588  0.3952933  0.11769238  0.26778388</w:t>
+      </w:r>
+      <w:r>
+        <w:br/>
+      </w:r>
+      <w:r>
+        <w:rPr>
+          <w:rStyle w:val="VerbatimChar"/>
+        </w:rPr>
+        <w:t xml:space="preserve">## cf_1.by.k_1 0.2794588   1.0000000  0.4807706 -0.19728445 -0.16659567</w:t>
+      </w:r>
+      <w:r>
+        <w:br/>
+      </w:r>
+      <w:r>
+        <w:rPr>
+          <w:rStyle w:val="VerbatimChar"/>
+        </w:rPr>
+        <w:t xml:space="preserve">## s_1.by.k_1  0.3952933   0.4807706  1.0000000 -0.19280853  0.12557521</w:t>
+      </w:r>
+      <w:r>
+        <w:br/>
+      </w:r>
+      <w:r>
+        <w:rPr>
+          <w:rStyle w:val="VerbatimChar"/>
+        </w:rPr>
+        <w:t xml:space="preserve">## d_1.by.k_1  0.1176924  -0.1972845 -0.1928085  1.00000000 -0.07111992</w:t>
+      </w:r>
+      <w:r>
+        <w:br/>
+      </w:r>
+      <w:r>
+        <w:rPr>
+          <w:rStyle w:val="VerbatimChar"/>
+        </w:rPr>
+        <w:t xml:space="preserve">## i_1.by.k_1  0.2677839  -0.1665957  0.1255752 -0.07111992  1.00000000</w:t>
+      </w:r>
+      <w:r>
+        <w:br/>
+      </w:r>
+      <w:r>
+        <w:rPr>
+          <w:rStyle w:val="VerbatimChar"/>
+        </w:rPr>
+        <w:t xml:space="preserve">## ds.by.k     0.1779361  -0.1201284  0.4760660 -0.13630165  0.07433533</w:t>
+      </w:r>
+      <w:r>
+        <w:br/>
+      </w:r>
+      <w:r>
+        <w:rPr>
+          <w:rStyle w:val="VerbatimChar"/>
+        </w:rPr>
+        <w:t xml:space="preserve">##                 ds.by.k</w:t>
+      </w:r>
+      <w:r>
+        <w:br/>
+      </w:r>
+      <w:r>
+        <w:rPr>
+          <w:rStyle w:val="VerbatimChar"/>
+        </w:rPr>
+        <w:t xml:space="preserve">## i.by.k       0.17793610</w:t>
+      </w:r>
+      <w:r>
+        <w:br/>
+      </w:r>
+      <w:r>
+        <w:rPr>
+          <w:rStyle w:val="VerbatimChar"/>
+        </w:rPr>
+        <w:t xml:space="preserve">## cf_1.by.k_1 -0.12012837</w:t>
+      </w:r>
+      <w:r>
+        <w:br/>
+      </w:r>
+      <w:r>
+        <w:rPr>
+          <w:rStyle w:val="VerbatimChar"/>
+        </w:rPr>
+        <w:t xml:space="preserve">## s_1.by.k_1   0.47606600</w:t>
+      </w:r>
+      <w:r>
+        <w:br/>
+      </w:r>
+      <w:r>
+        <w:rPr>
+          <w:rStyle w:val="VerbatimChar"/>
+        </w:rPr>
+        <w:t xml:space="preserve">## d_1.by.k_1  -0.13630165</w:t>
+      </w:r>
+      <w:r>
+        <w:br/>
+      </w:r>
+      <w:r>
+        <w:rPr>
+          <w:rStyle w:val="VerbatimChar"/>
+        </w:rPr>
+        <w:t xml:space="preserve">## i_1.by.k_1   0.07433533</w:t>
+      </w:r>
+      <w:r>
+        <w:br/>
+      </w:r>
+      <w:r>
+        <w:rPr>
+          <w:rStyle w:val="VerbatimChar"/>
+        </w:rPr>
+        <w:t xml:space="preserve">## ds.by.k      1.00000000</w:t>
+      </w:r>
+    </w:p>
+    <w:p>
+      <w:pPr>
+        <w:pStyle w:val="FirstParagraph"/>
+      </w:pPr>
+      <w:r>
+        <w:t xml:space="preserve">The results show that there is a high correlation between cashflows and sales.</w:t>
+      </w:r>
+      <w:r>
+        <w:t xml:space="preserve"> </w:t>
+      </w:r>
+      <w:r>
+        <w:t xml:space="preserve">One way to look at the correlation matrix for the entire panel is to take the average of the correlation for all the cross sections. The direction of correlation varies from year to year, so that it is better to take an average of the absolute values.This is what is done next.</w:t>
+      </w:r>
+    </w:p>
+    <w:p>
+      <w:pPr>
+        <w:pStyle w:val="SourceCode"/>
+      </w:pPr>
+      <w:r>
+        <w:rPr>
+          <w:rStyle w:val="VerbatimChar"/>
+        </w:rPr>
+        <w:t xml:space="preserve">##                i.by.k cf_1.by.k_1 s_1.by.k_1 d_1.by.k_1 i_1.by.k_1   ds.by.k</w:t>
+      </w:r>
+      <w:r>
+        <w:br/>
+      </w:r>
+      <w:r>
+        <w:rPr>
+          <w:rStyle w:val="VerbatimChar"/>
+        </w:rPr>
+        <w:t xml:space="preserve">## i.by.k      1.0000000   0.2386143  0.3484504  0.1794819  0.2390381 0.1794642</w:t>
+      </w:r>
+      <w:r>
+        <w:br/>
+      </w:r>
+      <w:r>
+        <w:rPr>
+          <w:rStyle w:val="VerbatimChar"/>
+        </w:rPr>
+        <w:t xml:space="preserve">## cf_1.by.k_1 0.2386143   1.0000000  0.4474223  0.1737618  0.1850261 0.2651702</w:t>
+      </w:r>
+      <w:r>
+        <w:br/>
+      </w:r>
+      <w:r>
+        <w:rPr>
+          <w:rStyle w:val="VerbatimChar"/>
+        </w:rPr>
+        <w:t xml:space="preserve">## s_1.by.k_1  0.3484504   0.4474223  1.0000000  0.1857770  0.1732519 0.3142167</w:t>
+      </w:r>
+      <w:r>
+        <w:br/>
+      </w:r>
+      <w:r>
+        <w:rPr>
+          <w:rStyle w:val="VerbatimChar"/>
+        </w:rPr>
+        <w:t xml:space="preserve">## d_1.by.k_1  0.1794819   0.1737618  0.1857770  1.0000000  0.1169841 0.1191739</w:t>
+      </w:r>
+      <w:r>
+        <w:br/>
+      </w:r>
+      <w:r>
+        <w:rPr>
+          <w:rStyle w:val="VerbatimChar"/>
+        </w:rPr>
+        <w:t xml:space="preserve">## i_1.by.k_1  0.2390381   0.1850261  0.1732519  0.1169841  1.0000000 0.1418173</w:t>
+      </w:r>
+      <w:r>
+        <w:br/>
+      </w:r>
+      <w:r>
+        <w:rPr>
+          <w:rStyle w:val="VerbatimChar"/>
+        </w:rPr>
+        <w:t xml:space="preserve">## ds.by.k     0.1794642   0.2651702  0.3142167  0.1191739  0.1418173 1.0000000</w:t>
+      </w:r>
+    </w:p>
+    <w:p>
+      <w:pPr>
+        <w:pStyle w:val="FirstParagraph"/>
+      </w:pPr>
+      <w:r>
+        <w:t xml:space="preserve">The results again show that there is a high correlation between cashflows and sales.</w:t>
+      </w:r>
+      <w:r>
+        <w:t xml:space="preserve"> </w:t>
+      </w:r>
+      <w:r>
+        <w:t xml:space="preserve">In the presence of imperfect multicollinaearity the t-ratios of the coefficients are not reliable for the correlated variables. However, as the variable of interest is not correlated with the other variables, there is no need to worry about the problem of collinearity.</w:t>
+      </w:r>
+    </w:p>
+    <w:bookmarkEnd w:id="22"/>
+    <w:bookmarkStart w:id="23" w:name="models"/>
+    <w:p>
+      <w:pPr>
+        <w:pStyle w:val="Heading3"/>
+      </w:pPr>
+      <w:r>
+        <w:t xml:space="preserve">Models</w:t>
+      </w:r>
+    </w:p>
+    <w:p>
+      <w:pPr>
+        <w:pStyle w:val="FirstParagraph"/>
+      </w:pPr>
+      <w:r>
+        <w:t xml:space="preserve">Following models were estimated:</w:t>
+      </w:r>
+    </w:p>
     <w:p>
       <w:pPr>
         <w:pStyle w:val="BodyText"/>
       </w:pPr>
       <w:r>
-        <w:t xml:space="preserve">Two models were estimated as given below:</w:t>
+        <w:t xml:space="preserve">Model 1</w:t>
       </w:r>
     </w:p>
     <w:p>
@@ -509,6 +771,410 @@
               </m:r>
             </m:sub>
           </m:sSub>
+        </m:oMath>
+      </m:oMathPara>
+    </w:p>
+    <w:p>
+      <w:pPr>
+        <w:pStyle w:val="FirstParagraph"/>
+      </w:pPr>
+      <w:r>
+        <w:t xml:space="preserve">Model 2</w:t>
+      </w:r>
+    </w:p>
+    <w:p>
+      <w:pPr>
+        <w:pStyle w:val="BodyText"/>
+      </w:pPr>
+      <m:oMathPara>
+        <m:oMathParaPr>
+          <m:jc m:val="center"/>
+        </m:oMathParaPr>
+        <m:oMath>
+          <m:r>
+            <m:rPr>
+              <m:sty m:val="p"/>
+            </m:rPr>
+            <m:t>(</m:t>
+          </m:r>
+          <m:f>
+            <m:fPr>
+              <m:type m:val="bar"/>
+            </m:fPr>
+            <m:num>
+              <m:r>
+                <m:t>I</m:t>
+              </m:r>
+            </m:num>
+            <m:den>
+              <m:r>
+                <m:t>K</m:t>
+              </m:r>
+            </m:den>
+          </m:f>
+          <m:sSub>
+            <m:e>
+              <m:r>
+                <m:rPr>
+                  <m:sty m:val="p"/>
+                </m:rPr>
+                <m:t>)</m:t>
+              </m:r>
+            </m:e>
+            <m:sub>
+              <m:r>
+                <m:t>i</m:t>
+              </m:r>
+              <m:r>
+                <m:rPr>
+                  <m:sty m:val="p"/>
+                </m:rPr>
+                <m:t>,</m:t>
+              </m:r>
+              <m:r>
+                <m:t>t</m:t>
+              </m:r>
+            </m:sub>
+          </m:sSub>
+          <m:r>
+            <m:rPr>
+              <m:sty m:val="p"/>
+            </m:rPr>
+            <m:t>=</m:t>
+          </m:r>
+          <m:r>
+            <m:rPr>
+              <m:sty m:val="p"/>
+            </m:rPr>
+            <m:t>(</m:t>
+          </m:r>
+          <m:f>
+            <m:fPr>
+              <m:type m:val="bar"/>
+            </m:fPr>
+            <m:num>
+              <m:r>
+                <m:t>I</m:t>
+              </m:r>
+            </m:num>
+            <m:den>
+              <m:r>
+                <m:t>K</m:t>
+              </m:r>
+            </m:den>
+          </m:f>
+          <m:sSub>
+            <m:e>
+              <m:r>
+                <m:rPr>
+                  <m:sty m:val="p"/>
+                </m:rPr>
+                <m:t>)</m:t>
+              </m:r>
+            </m:e>
+            <m:sub>
+              <m:r>
+                <m:t>i</m:t>
+              </m:r>
+              <m:r>
+                <m:rPr>
+                  <m:sty m:val="p"/>
+                </m:rPr>
+                <m:t>,</m:t>
+              </m:r>
+              <m:r>
+                <m:t>t</m:t>
+              </m:r>
+              <m:r>
+                <m:rPr>
+                  <m:sty m:val="p"/>
+                </m:rPr>
+                <m:t>−</m:t>
+              </m:r>
+              <m:r>
+                <m:t>1</m:t>
+              </m:r>
+            </m:sub>
+          </m:sSub>
+          <m:r>
+            <m:rPr>
+              <m:sty m:val="p"/>
+            </m:rPr>
+            <m:t>+</m:t>
+          </m:r>
+          <m:r>
+            <m:rPr>
+              <m:sty m:val="p"/>
+            </m:rPr>
+            <m:t>(</m:t>
+          </m:r>
+          <m:f>
+            <m:fPr>
+              <m:type m:val="bar"/>
+            </m:fPr>
+            <m:num>
+              <m:r>
+                <m:t>C</m:t>
+              </m:r>
+              <m:r>
+                <m:t>F</m:t>
+              </m:r>
+            </m:num>
+            <m:den>
+              <m:r>
+                <m:t>K</m:t>
+              </m:r>
+            </m:den>
+          </m:f>
+          <m:sSub>
+            <m:e>
+              <m:r>
+                <m:rPr>
+                  <m:sty m:val="p"/>
+                </m:rPr>
+                <m:t>)</m:t>
+              </m:r>
+            </m:e>
+            <m:sub>
+              <m:r>
+                <m:t>i</m:t>
+              </m:r>
+              <m:r>
+                <m:rPr>
+                  <m:sty m:val="p"/>
+                </m:rPr>
+                <m:t>,</m:t>
+              </m:r>
+              <m:r>
+                <m:t>t</m:t>
+              </m:r>
+              <m:r>
+                <m:rPr>
+                  <m:sty m:val="p"/>
+                </m:rPr>
+                <m:t>−</m:t>
+              </m:r>
+              <m:r>
+                <m:t>1</m:t>
+              </m:r>
+            </m:sub>
+          </m:sSub>
+          <m:r>
+            <m:rPr>
+              <m:sty m:val="p"/>
+            </m:rPr>
+            <m:t>+</m:t>
+          </m:r>
+          <m:r>
+            <m:rPr>
+              <m:sty m:val="p"/>
+            </m:rPr>
+            <m:t>(</m:t>
+          </m:r>
+          <m:f>
+            <m:fPr>
+              <m:type m:val="bar"/>
+            </m:fPr>
+            <m:num>
+              <m:r>
+                <m:t>S</m:t>
+              </m:r>
+            </m:num>
+            <m:den>
+              <m:r>
+                <m:t>K</m:t>
+              </m:r>
+            </m:den>
+          </m:f>
+          <m:sSub>
+            <m:e>
+              <m:r>
+                <m:rPr>
+                  <m:sty m:val="p"/>
+                </m:rPr>
+                <m:t>)</m:t>
+              </m:r>
+            </m:e>
+            <m:sub>
+              <m:r>
+                <m:t>i</m:t>
+              </m:r>
+              <m:r>
+                <m:rPr>
+                  <m:sty m:val="p"/>
+                </m:rPr>
+                <m:t>,</m:t>
+              </m:r>
+              <m:r>
+                <m:t>t</m:t>
+              </m:r>
+              <m:r>
+                <m:rPr>
+                  <m:sty m:val="p"/>
+                </m:rPr>
+                <m:t>−</m:t>
+              </m:r>
+              <m:r>
+                <m:t>1</m:t>
+              </m:r>
+            </m:sub>
+          </m:sSub>
+          <m:r>
+            <m:rPr>
+              <m:sty m:val="p"/>
+            </m:rPr>
+            <m:t>+</m:t>
+          </m:r>
+          <m:r>
+            <m:rPr>
+              <m:sty m:val="p"/>
+            </m:rPr>
+            <m:t>(</m:t>
+          </m:r>
+          <m:f>
+            <m:fPr>
+              <m:type m:val="bar"/>
+            </m:fPr>
+            <m:num>
+              <m:r>
+                <m:t>D</m:t>
+              </m:r>
+            </m:num>
+            <m:den>
+              <m:r>
+                <m:t>K</m:t>
+              </m:r>
+            </m:den>
+          </m:f>
+          <m:sSub>
+            <m:e>
+              <m:r>
+                <m:rPr>
+                  <m:sty m:val="p"/>
+                </m:rPr>
+                <m:t>)</m:t>
+              </m:r>
+            </m:e>
+            <m:sub>
+              <m:r>
+                <m:t>i</m:t>
+              </m:r>
+              <m:r>
+                <m:rPr>
+                  <m:sty m:val="p"/>
+                </m:rPr>
+                <m:t>,</m:t>
+              </m:r>
+              <m:r>
+                <m:t>t</m:t>
+              </m:r>
+              <m:r>
+                <m:rPr>
+                  <m:sty m:val="p"/>
+                </m:rPr>
+                <m:t>−</m:t>
+              </m:r>
+              <m:r>
+                <m:t>1</m:t>
+              </m:r>
+            </m:sub>
+          </m:sSub>
+          <m:r>
+            <m:rPr>
+              <m:sty m:val="p"/>
+            </m:rPr>
+            <m:t>+</m:t>
+          </m:r>
+          <m:r>
+            <m:t>U</m:t>
+          </m:r>
+          <m:r>
+            <m:t>n</m:t>
+          </m:r>
+          <m:r>
+            <m:t>c</m:t>
+          </m:r>
+          <m:r>
+            <m:t>e</m:t>
+          </m:r>
+          <m:r>
+            <m:t>r</m:t>
+          </m:r>
+          <m:r>
+            <m:t>t</m:t>
+          </m:r>
+          <m:r>
+            <m:t>a</m:t>
+          </m:r>
+          <m:r>
+            <m:t>i</m:t>
+          </m:r>
+          <m:r>
+            <m:t>n</m:t>
+          </m:r>
+          <m:r>
+            <m:t>t</m:t>
+          </m:r>
+          <m:sSub>
+            <m:e>
+              <m:r>
+                <m:t>y</m:t>
+              </m:r>
+            </m:e>
+            <m:sub>
+              <m:r>
+                <m:t>t</m:t>
+              </m:r>
+              <m:r>
+                <m:rPr>
+                  <m:sty m:val="p"/>
+                </m:rPr>
+                <m:t>−</m:t>
+              </m:r>
+              <m:r>
+                <m:t>1</m:t>
+              </m:r>
+            </m:sub>
+          </m:sSub>
+          <m:r>
+            <m:rPr>
+              <m:sty m:val="p"/>
+            </m:rPr>
+            <m:t>+</m:t>
+          </m:r>
+          <m:r>
+            <m:t>R</m:t>
+          </m:r>
+          <m:r>
+            <m:t>e</m:t>
+          </m:r>
+          <m:r>
+            <m:t>p</m:t>
+          </m:r>
+          <m:r>
+            <m:t>o</m:t>
+          </m:r>
+          <m:r>
+            <m:t>R</m:t>
+          </m:r>
+          <m:r>
+            <m:t>a</m:t>
+          </m:r>
+          <m:r>
+            <m:t>t</m:t>
+          </m:r>
+          <m:sSub>
+            <m:e>
+              <m:r>
+                <m:t>e</m:t>
+              </m:r>
+            </m:e>
+            <m:sub>
+              <m:r>
+                <m:t>t</m:t>
+              </m:r>
+            </m:sub>
+          </m:sSub>
           <m:r>
             <m:rPr>
               <m:sty m:val="p"/>
@@ -539,6 +1205,867 @@
     <w:p>
       <w:pPr>
         <w:pStyle w:val="FirstParagraph"/>
+      </w:pPr>
+      <w:r>
+        <w:t xml:space="preserve">Model 3</w:t>
+      </w:r>
+    </w:p>
+    <w:p>
+      <w:pPr>
+        <w:pStyle w:val="BodyText"/>
+      </w:pPr>
+      <m:oMathPara>
+        <m:oMathParaPr>
+          <m:jc m:val="center"/>
+        </m:oMathParaPr>
+        <m:oMath>
+          <m:r>
+            <m:rPr>
+              <m:sty m:val="p"/>
+            </m:rPr>
+            <m:t>(</m:t>
+          </m:r>
+          <m:f>
+            <m:fPr>
+              <m:type m:val="bar"/>
+            </m:fPr>
+            <m:num>
+              <m:r>
+                <m:t>I</m:t>
+              </m:r>
+            </m:num>
+            <m:den>
+              <m:r>
+                <m:t>K</m:t>
+              </m:r>
+            </m:den>
+          </m:f>
+          <m:sSub>
+            <m:e>
+              <m:r>
+                <m:rPr>
+                  <m:sty m:val="p"/>
+                </m:rPr>
+                <m:t>)</m:t>
+              </m:r>
+            </m:e>
+            <m:sub>
+              <m:r>
+                <m:t>i</m:t>
+              </m:r>
+              <m:r>
+                <m:rPr>
+                  <m:sty m:val="p"/>
+                </m:rPr>
+                <m:t>,</m:t>
+              </m:r>
+              <m:r>
+                <m:t>t</m:t>
+              </m:r>
+            </m:sub>
+          </m:sSub>
+          <m:r>
+            <m:rPr>
+              <m:sty m:val="p"/>
+            </m:rPr>
+            <m:t>=</m:t>
+          </m:r>
+          <m:r>
+            <m:rPr>
+              <m:sty m:val="p"/>
+            </m:rPr>
+            <m:t>(</m:t>
+          </m:r>
+          <m:f>
+            <m:fPr>
+              <m:type m:val="bar"/>
+            </m:fPr>
+            <m:num>
+              <m:r>
+                <m:t>I</m:t>
+              </m:r>
+            </m:num>
+            <m:den>
+              <m:r>
+                <m:t>K</m:t>
+              </m:r>
+            </m:den>
+          </m:f>
+          <m:sSub>
+            <m:e>
+              <m:r>
+                <m:rPr>
+                  <m:sty m:val="p"/>
+                </m:rPr>
+                <m:t>)</m:t>
+              </m:r>
+            </m:e>
+            <m:sub>
+              <m:r>
+                <m:t>i</m:t>
+              </m:r>
+              <m:r>
+                <m:rPr>
+                  <m:sty m:val="p"/>
+                </m:rPr>
+                <m:t>,</m:t>
+              </m:r>
+              <m:r>
+                <m:t>t</m:t>
+              </m:r>
+              <m:r>
+                <m:rPr>
+                  <m:sty m:val="p"/>
+                </m:rPr>
+                <m:t>−</m:t>
+              </m:r>
+              <m:r>
+                <m:t>1</m:t>
+              </m:r>
+            </m:sub>
+          </m:sSub>
+          <m:r>
+            <m:rPr>
+              <m:sty m:val="p"/>
+            </m:rPr>
+            <m:t>+</m:t>
+          </m:r>
+          <m:r>
+            <m:rPr>
+              <m:sty m:val="p"/>
+            </m:rPr>
+            <m:t>(</m:t>
+          </m:r>
+          <m:f>
+            <m:fPr>
+              <m:type m:val="bar"/>
+            </m:fPr>
+            <m:num>
+              <m:r>
+                <m:t>C</m:t>
+              </m:r>
+              <m:r>
+                <m:t>F</m:t>
+              </m:r>
+            </m:num>
+            <m:den>
+              <m:r>
+                <m:t>K</m:t>
+              </m:r>
+            </m:den>
+          </m:f>
+          <m:sSub>
+            <m:e>
+              <m:r>
+                <m:rPr>
+                  <m:sty m:val="p"/>
+                </m:rPr>
+                <m:t>)</m:t>
+              </m:r>
+            </m:e>
+            <m:sub>
+              <m:r>
+                <m:t>i</m:t>
+              </m:r>
+              <m:r>
+                <m:rPr>
+                  <m:sty m:val="p"/>
+                </m:rPr>
+                <m:t>,</m:t>
+              </m:r>
+              <m:r>
+                <m:t>t</m:t>
+              </m:r>
+              <m:r>
+                <m:rPr>
+                  <m:sty m:val="p"/>
+                </m:rPr>
+                <m:t>−</m:t>
+              </m:r>
+              <m:r>
+                <m:t>1</m:t>
+              </m:r>
+            </m:sub>
+          </m:sSub>
+          <m:r>
+            <m:rPr>
+              <m:sty m:val="p"/>
+            </m:rPr>
+            <m:t>+</m:t>
+          </m:r>
+          <m:r>
+            <m:rPr>
+              <m:sty m:val="p"/>
+            </m:rPr>
+            <m:t>(</m:t>
+          </m:r>
+          <m:f>
+            <m:fPr>
+              <m:type m:val="bar"/>
+            </m:fPr>
+            <m:num>
+              <m:r>
+                <m:t>Δ</m:t>
+              </m:r>
+              <m:r>
+                <m:t>S</m:t>
+              </m:r>
+            </m:num>
+            <m:den>
+              <m:r>
+                <m:t>K</m:t>
+              </m:r>
+            </m:den>
+          </m:f>
+          <m:sSub>
+            <m:e>
+              <m:r>
+                <m:rPr>
+                  <m:sty m:val="p"/>
+                </m:rPr>
+                <m:t>)</m:t>
+              </m:r>
+            </m:e>
+            <m:sub>
+              <m:r>
+                <m:t>i</m:t>
+              </m:r>
+              <m:r>
+                <m:rPr>
+                  <m:sty m:val="p"/>
+                </m:rPr>
+                <m:t>,</m:t>
+              </m:r>
+              <m:r>
+                <m:t>t</m:t>
+              </m:r>
+            </m:sub>
+          </m:sSub>
+          <m:r>
+            <m:rPr>
+              <m:sty m:val="p"/>
+            </m:rPr>
+            <m:t>+</m:t>
+          </m:r>
+          <m:r>
+            <m:rPr>
+              <m:sty m:val="p"/>
+            </m:rPr>
+            <m:t>(</m:t>
+          </m:r>
+          <m:f>
+            <m:fPr>
+              <m:type m:val="bar"/>
+            </m:fPr>
+            <m:num>
+              <m:r>
+                <m:t>D</m:t>
+              </m:r>
+            </m:num>
+            <m:den>
+              <m:r>
+                <m:t>K</m:t>
+              </m:r>
+            </m:den>
+          </m:f>
+          <m:sSub>
+            <m:e>
+              <m:r>
+                <m:rPr>
+                  <m:sty m:val="p"/>
+                </m:rPr>
+                <m:t>)</m:t>
+              </m:r>
+            </m:e>
+            <m:sub>
+              <m:r>
+                <m:t>i</m:t>
+              </m:r>
+              <m:r>
+                <m:rPr>
+                  <m:sty m:val="p"/>
+                </m:rPr>
+                <m:t>,</m:t>
+              </m:r>
+              <m:r>
+                <m:t>t</m:t>
+              </m:r>
+              <m:r>
+                <m:rPr>
+                  <m:sty m:val="p"/>
+                </m:rPr>
+                <m:t>−</m:t>
+              </m:r>
+              <m:r>
+                <m:t>1</m:t>
+              </m:r>
+            </m:sub>
+          </m:sSub>
+          <m:r>
+            <m:rPr>
+              <m:sty m:val="p"/>
+            </m:rPr>
+            <m:t>+</m:t>
+          </m:r>
+          <m:r>
+            <m:t>U</m:t>
+          </m:r>
+          <m:r>
+            <m:t>n</m:t>
+          </m:r>
+          <m:r>
+            <m:t>c</m:t>
+          </m:r>
+          <m:r>
+            <m:t>e</m:t>
+          </m:r>
+          <m:r>
+            <m:t>r</m:t>
+          </m:r>
+          <m:r>
+            <m:t>t</m:t>
+          </m:r>
+          <m:r>
+            <m:t>a</m:t>
+          </m:r>
+          <m:r>
+            <m:t>i</m:t>
+          </m:r>
+          <m:r>
+            <m:t>n</m:t>
+          </m:r>
+          <m:r>
+            <m:t>t</m:t>
+          </m:r>
+          <m:sSub>
+            <m:e>
+              <m:r>
+                <m:t>y</m:t>
+              </m:r>
+            </m:e>
+            <m:sub>
+              <m:r>
+                <m:t>t</m:t>
+              </m:r>
+              <m:r>
+                <m:rPr>
+                  <m:sty m:val="p"/>
+                </m:rPr>
+                <m:t>−</m:t>
+              </m:r>
+              <m:r>
+                <m:t>1</m:t>
+              </m:r>
+            </m:sub>
+          </m:sSub>
+          <m:r>
+            <m:rPr>
+              <m:sty m:val="p"/>
+            </m:rPr>
+            <m:t>+</m:t>
+          </m:r>
+          <m:r>
+            <m:t>R</m:t>
+          </m:r>
+          <m:r>
+            <m:t>e</m:t>
+          </m:r>
+          <m:r>
+            <m:t>p</m:t>
+          </m:r>
+          <m:r>
+            <m:t>o</m:t>
+          </m:r>
+          <m:r>
+            <m:t>R</m:t>
+          </m:r>
+          <m:r>
+            <m:t>a</m:t>
+          </m:r>
+          <m:r>
+            <m:t>t</m:t>
+          </m:r>
+          <m:sSub>
+            <m:e>
+              <m:r>
+                <m:t>e</m:t>
+              </m:r>
+            </m:e>
+            <m:sub>
+              <m:r>
+                <m:t>t</m:t>
+              </m:r>
+            </m:sub>
+          </m:sSub>
+          <m:r>
+            <m:rPr>
+              <m:sty m:val="p"/>
+            </m:rPr>
+            <m:t>+</m:t>
+          </m:r>
+          <m:r>
+            <m:t>P</m:t>
+          </m:r>
+          <m:r>
+            <m:t>L</m:t>
+          </m:r>
+          <m:sSub>
+            <m:e>
+              <m:r>
+                <m:t>I</m:t>
+              </m:r>
+            </m:e>
+            <m:sub>
+              <m:r>
+                <m:t>t</m:t>
+              </m:r>
+            </m:sub>
+          </m:sSub>
+        </m:oMath>
+      </m:oMathPara>
+    </w:p>
+    <w:p>
+      <w:pPr>
+        <w:pStyle w:val="FirstParagraph"/>
+      </w:pPr>
+      <w:r>
+        <w:t xml:space="preserve">Model 4</w:t>
+      </w:r>
+    </w:p>
+    <w:p>
+      <w:pPr>
+        <w:pStyle w:val="BodyText"/>
+      </w:pPr>
+      <m:oMathPara>
+        <m:oMathParaPr>
+          <m:jc m:val="center"/>
+        </m:oMathParaPr>
+        <m:oMath>
+          <m:r>
+            <m:rPr>
+              <m:sty m:val="p"/>
+            </m:rPr>
+            <m:t>(</m:t>
+          </m:r>
+          <m:f>
+            <m:fPr>
+              <m:type m:val="bar"/>
+            </m:fPr>
+            <m:num>
+              <m:r>
+                <m:t>I</m:t>
+              </m:r>
+            </m:num>
+            <m:den>
+              <m:r>
+                <m:t>K</m:t>
+              </m:r>
+            </m:den>
+          </m:f>
+          <m:sSub>
+            <m:e>
+              <m:r>
+                <m:rPr>
+                  <m:sty m:val="p"/>
+                </m:rPr>
+                <m:t>)</m:t>
+              </m:r>
+            </m:e>
+            <m:sub>
+              <m:r>
+                <m:t>i</m:t>
+              </m:r>
+              <m:r>
+                <m:rPr>
+                  <m:sty m:val="p"/>
+                </m:rPr>
+                <m:t>,</m:t>
+              </m:r>
+              <m:r>
+                <m:t>t</m:t>
+              </m:r>
+            </m:sub>
+          </m:sSub>
+          <m:r>
+            <m:rPr>
+              <m:sty m:val="p"/>
+            </m:rPr>
+            <m:t>=</m:t>
+          </m:r>
+          <m:r>
+            <m:rPr>
+              <m:sty m:val="p"/>
+            </m:rPr>
+            <m:t>(</m:t>
+          </m:r>
+          <m:f>
+            <m:fPr>
+              <m:type m:val="bar"/>
+            </m:fPr>
+            <m:num>
+              <m:r>
+                <m:t>I</m:t>
+              </m:r>
+            </m:num>
+            <m:den>
+              <m:r>
+                <m:t>K</m:t>
+              </m:r>
+            </m:den>
+          </m:f>
+          <m:sSub>
+            <m:e>
+              <m:r>
+                <m:rPr>
+                  <m:sty m:val="p"/>
+                </m:rPr>
+                <m:t>)</m:t>
+              </m:r>
+            </m:e>
+            <m:sub>
+              <m:r>
+                <m:t>i</m:t>
+              </m:r>
+              <m:r>
+                <m:rPr>
+                  <m:sty m:val="p"/>
+                </m:rPr>
+                <m:t>,</m:t>
+              </m:r>
+              <m:r>
+                <m:t>t</m:t>
+              </m:r>
+              <m:r>
+                <m:rPr>
+                  <m:sty m:val="p"/>
+                </m:rPr>
+                <m:t>−</m:t>
+              </m:r>
+              <m:r>
+                <m:t>1</m:t>
+              </m:r>
+            </m:sub>
+          </m:sSub>
+          <m:r>
+            <m:rPr>
+              <m:sty m:val="p"/>
+            </m:rPr>
+            <m:t>+</m:t>
+          </m:r>
+          <m:r>
+            <m:rPr>
+              <m:sty m:val="p"/>
+            </m:rPr>
+            <m:t>(</m:t>
+          </m:r>
+          <m:f>
+            <m:fPr>
+              <m:type m:val="bar"/>
+            </m:fPr>
+            <m:num>
+              <m:r>
+                <m:t>C</m:t>
+              </m:r>
+              <m:r>
+                <m:t>F</m:t>
+              </m:r>
+            </m:num>
+            <m:den>
+              <m:r>
+                <m:t>K</m:t>
+              </m:r>
+            </m:den>
+          </m:f>
+          <m:sSub>
+            <m:e>
+              <m:r>
+                <m:rPr>
+                  <m:sty m:val="p"/>
+                </m:rPr>
+                <m:t>)</m:t>
+              </m:r>
+            </m:e>
+            <m:sub>
+              <m:r>
+                <m:t>i</m:t>
+              </m:r>
+              <m:r>
+                <m:rPr>
+                  <m:sty m:val="p"/>
+                </m:rPr>
+                <m:t>,</m:t>
+              </m:r>
+              <m:r>
+                <m:t>t</m:t>
+              </m:r>
+              <m:r>
+                <m:rPr>
+                  <m:sty m:val="p"/>
+                </m:rPr>
+                <m:t>−</m:t>
+              </m:r>
+              <m:r>
+                <m:t>1</m:t>
+              </m:r>
+            </m:sub>
+          </m:sSub>
+          <m:r>
+            <m:rPr>
+              <m:sty m:val="p"/>
+            </m:rPr>
+            <m:t>+</m:t>
+          </m:r>
+          <m:r>
+            <m:rPr>
+              <m:sty m:val="p"/>
+            </m:rPr>
+            <m:t>(</m:t>
+          </m:r>
+          <m:f>
+            <m:fPr>
+              <m:type m:val="bar"/>
+            </m:fPr>
+            <m:num>
+              <m:r>
+                <m:t>S</m:t>
+              </m:r>
+            </m:num>
+            <m:den>
+              <m:r>
+                <m:t>K</m:t>
+              </m:r>
+            </m:den>
+          </m:f>
+          <m:sSub>
+            <m:e>
+              <m:r>
+                <m:rPr>
+                  <m:sty m:val="p"/>
+                </m:rPr>
+                <m:t>)</m:t>
+              </m:r>
+            </m:e>
+            <m:sub>
+              <m:r>
+                <m:t>i</m:t>
+              </m:r>
+              <m:r>
+                <m:rPr>
+                  <m:sty m:val="p"/>
+                </m:rPr>
+                <m:t>,</m:t>
+              </m:r>
+              <m:r>
+                <m:t>t</m:t>
+              </m:r>
+              <m:r>
+                <m:rPr>
+                  <m:sty m:val="p"/>
+                </m:rPr>
+                <m:t>−</m:t>
+              </m:r>
+              <m:r>
+                <m:t>1</m:t>
+              </m:r>
+            </m:sub>
+          </m:sSub>
+          <m:r>
+            <m:rPr>
+              <m:sty m:val="p"/>
+            </m:rPr>
+            <m:t>+</m:t>
+          </m:r>
+          <m:r>
+            <m:rPr>
+              <m:sty m:val="p"/>
+            </m:rPr>
+            <m:t>(</m:t>
+          </m:r>
+          <m:f>
+            <m:fPr>
+              <m:type m:val="bar"/>
+            </m:fPr>
+            <m:num>
+              <m:r>
+                <m:t>D</m:t>
+              </m:r>
+            </m:num>
+            <m:den>
+              <m:r>
+                <m:t>K</m:t>
+              </m:r>
+            </m:den>
+          </m:f>
+          <m:sSub>
+            <m:e>
+              <m:r>
+                <m:rPr>
+                  <m:sty m:val="p"/>
+                </m:rPr>
+                <m:t>)</m:t>
+              </m:r>
+            </m:e>
+            <m:sub>
+              <m:r>
+                <m:t>i</m:t>
+              </m:r>
+              <m:r>
+                <m:rPr>
+                  <m:sty m:val="p"/>
+                </m:rPr>
+                <m:t>,</m:t>
+              </m:r>
+              <m:r>
+                <m:t>t</m:t>
+              </m:r>
+              <m:r>
+                <m:rPr>
+                  <m:sty m:val="p"/>
+                </m:rPr>
+                <m:t>−</m:t>
+              </m:r>
+              <m:r>
+                <m:t>1</m:t>
+              </m:r>
+            </m:sub>
+          </m:sSub>
+          <m:r>
+            <m:rPr>
+              <m:sty m:val="p"/>
+            </m:rPr>
+            <m:t>+</m:t>
+          </m:r>
+          <m:r>
+            <m:t>U</m:t>
+          </m:r>
+          <m:r>
+            <m:t>n</m:t>
+          </m:r>
+          <m:r>
+            <m:t>c</m:t>
+          </m:r>
+          <m:r>
+            <m:t>e</m:t>
+          </m:r>
+          <m:r>
+            <m:t>r</m:t>
+          </m:r>
+          <m:r>
+            <m:t>t</m:t>
+          </m:r>
+          <m:r>
+            <m:t>a</m:t>
+          </m:r>
+          <m:r>
+            <m:t>i</m:t>
+          </m:r>
+          <m:r>
+            <m:t>n</m:t>
+          </m:r>
+          <m:r>
+            <m:t>t</m:t>
+          </m:r>
+          <m:sSub>
+            <m:e>
+              <m:r>
+                <m:t>y</m:t>
+              </m:r>
+            </m:e>
+            <m:sub>
+              <m:r>
+                <m:t>t</m:t>
+              </m:r>
+              <m:r>
+                <m:rPr>
+                  <m:sty m:val="p"/>
+                </m:rPr>
+                <m:t>−</m:t>
+              </m:r>
+              <m:r>
+                <m:t>1</m:t>
+              </m:r>
+            </m:sub>
+          </m:sSub>
+          <m:r>
+            <m:rPr>
+              <m:sty m:val="p"/>
+            </m:rPr>
+            <m:t>+</m:t>
+          </m:r>
+          <m:r>
+            <m:t>Δ</m:t>
+          </m:r>
+          <m:r>
+            <m:t>R</m:t>
+          </m:r>
+          <m:r>
+            <m:t>e</m:t>
+          </m:r>
+          <m:r>
+            <m:t>p</m:t>
+          </m:r>
+          <m:r>
+            <m:t>o</m:t>
+          </m:r>
+          <m:r>
+            <m:t>R</m:t>
+          </m:r>
+          <m:r>
+            <m:t>a</m:t>
+          </m:r>
+          <m:r>
+            <m:t>t</m:t>
+          </m:r>
+          <m:sSub>
+            <m:e>
+              <m:r>
+                <m:t>e</m:t>
+              </m:r>
+            </m:e>
+            <m:sub>
+              <m:r>
+                <m:t>t</m:t>
+              </m:r>
+            </m:sub>
+          </m:sSub>
+          <m:r>
+            <m:rPr>
+              <m:sty m:val="p"/>
+            </m:rPr>
+            <m:t>+</m:t>
+          </m:r>
+          <m:r>
+            <m:t>P</m:t>
+          </m:r>
+          <m:r>
+            <m:t>L</m:t>
+          </m:r>
+          <m:sSub>
+            <m:e>
+              <m:r>
+                <m:t>I</m:t>
+              </m:r>
+            </m:e>
+            <m:sub>
+              <m:r>
+                <m:t>t</m:t>
+              </m:r>
+            </m:sub>
+          </m:sSub>
+        </m:oMath>
+      </m:oMathPara>
+    </w:p>
+    <w:p>
+      <w:pPr>
+        <w:pStyle w:val="FirstParagraph"/>
+      </w:pPr>
+      <w:r>
+        <w:t xml:space="preserve">Model 5</w:t>
+      </w:r>
+    </w:p>
+    <w:p>
+      <w:pPr>
+        <w:pStyle w:val="BodyText"/>
       </w:pPr>
       <m:oMathPara>
         <m:oMathParaPr>
@@ -1068,6 +2595,89 @@
     </w:p>
     <w:p>
       <w:pPr>
+        <w:pStyle w:val="BodyText"/>
+      </w:pPr>
+      <m:oMath>
+        <m:r>
+          <m:t>I</m:t>
+        </m:r>
+      </m:oMath>
+      <w:r>
+        <w:t xml:space="preserve"> </w:t>
+      </w:r>
+      <w:r>
+        <w:t xml:space="preserve">= Addition to Gross fixed Assets - Total addition to gross intangible assets</w:t>
+      </w:r>
+    </w:p>
+    <w:p>
+      <w:pPr>
+        <w:pStyle w:val="BodyText"/>
+      </w:pPr>
+      <m:oMath>
+        <m:r>
+          <m:t>D</m:t>
+        </m:r>
+      </m:oMath>
+      <w:r>
+        <w:t xml:space="preserve"> </w:t>
+      </w:r>
+      <w:r>
+        <w:t xml:space="preserve">= Long term borrowings + Current portoin of long term borrowings</w:t>
+      </w:r>
+    </w:p>
+    <w:p>
+      <w:pPr>
+        <w:pStyle w:val="BodyText"/>
+      </w:pPr>
+      <m:oMath>
+        <m:r>
+          <m:t>S</m:t>
+        </m:r>
+      </m:oMath>
+      <w:r>
+        <w:t xml:space="preserve"> </w:t>
+      </w:r>
+      <w:r>
+        <w:t xml:space="preserve">= Sale of goods</w:t>
+      </w:r>
+    </w:p>
+    <w:p>
+      <w:pPr>
+        <w:pStyle w:val="BodyText"/>
+      </w:pPr>
+      <m:oMath>
+        <m:r>
+          <m:t>K</m:t>
+        </m:r>
+      </m:oMath>
+      <w:r>
+        <w:t xml:space="preserve"> </w:t>
+      </w:r>
+      <w:r>
+        <w:t xml:space="preserve">= Net fixed Assets</w:t>
+      </w:r>
+    </w:p>
+    <w:p>
+      <w:pPr>
+        <w:pStyle w:val="BodyText"/>
+      </w:pPr>
+      <m:oMath>
+        <m:r>
+          <m:t>C</m:t>
+        </m:r>
+        <m:r>
+          <m:t>F</m:t>
+        </m:r>
+      </m:oMath>
+      <w:r>
+        <w:t xml:space="preserve"> </w:t>
+      </w:r>
+      <w:r>
+        <w:t xml:space="preserve">= Net Cash flows from operating activities</w:t>
+      </w:r>
+    </w:p>
+    <w:p>
+      <w:pPr>
         <w:pStyle w:val="SourceCode"/>
       </w:pPr>
       <w:r>
@@ -1092,331 +2702,331 @@
         <w:rPr>
           <w:rStyle w:val="VerbatimChar"/>
         </w:rPr>
-        <w:t xml:space="preserve">## ==========================================</w:t>
-      </w:r>
-      <w:r>
-        <w:br/>
-      </w:r>
-      <w:r>
-        <w:rPr>
-          <w:rStyle w:val="VerbatimChar"/>
-        </w:rPr>
-        <w:t xml:space="preserve">##                   Dependent variable:     </w:t>
-      </w:r>
-      <w:r>
-        <w:br/>
-      </w:r>
-      <w:r>
-        <w:rPr>
-          <w:rStyle w:val="VerbatimChar"/>
-        </w:rPr>
-        <w:t xml:space="preserve">##               ----------------------------</w:t>
-      </w:r>
-      <w:r>
-        <w:br/>
-      </w:r>
-      <w:r>
-        <w:rPr>
-          <w:rStyle w:val="VerbatimChar"/>
-        </w:rPr>
-        <w:t xml:space="preserve">##                          i.by.k           </w:t>
-      </w:r>
-      <w:r>
-        <w:br/>
-      </w:r>
-      <w:r>
-        <w:rPr>
-          <w:rStyle w:val="VerbatimChar"/>
-        </w:rPr>
-        <w:t xml:space="preserve">##                    (1)            (2)     </w:t>
-      </w:r>
-      <w:r>
-        <w:br/>
-      </w:r>
-      <w:r>
-        <w:rPr>
-          <w:rStyle w:val="VerbatimChar"/>
-        </w:rPr>
-        <w:t xml:space="preserve">## ------------------------------------------</w:t>
-      </w:r>
-      <w:r>
-        <w:br/>
-      </w:r>
-      <w:r>
-        <w:rPr>
-          <w:rStyle w:val="VerbatimChar"/>
-        </w:rPr>
-        <w:t xml:space="preserve">## i_1.by.k_1        0.258        0.759***   </w:t>
-      </w:r>
-      <w:r>
-        <w:br/>
-      </w:r>
-      <w:r>
-        <w:rPr>
-          <w:rStyle w:val="VerbatimChar"/>
-        </w:rPr>
-        <w:t xml:space="preserve">##                  (0.187)        (0.268)   </w:t>
-      </w:r>
-      <w:r>
-        <w:br/>
-      </w:r>
-      <w:r>
-        <w:rPr>
-          <w:rStyle w:val="VerbatimChar"/>
-        </w:rPr>
-        <w:t xml:space="preserve">##                                           </w:t>
-      </w:r>
-      <w:r>
-        <w:br/>
-      </w:r>
-      <w:r>
-        <w:rPr>
-          <w:rStyle w:val="VerbatimChar"/>
-        </w:rPr>
-        <w:t xml:space="preserve">## cf_1.by.k_1       -0.005       0.059***   </w:t>
-      </w:r>
-      <w:r>
-        <w:br/>
-      </w:r>
-      <w:r>
-        <w:rPr>
-          <w:rStyle w:val="VerbatimChar"/>
-        </w:rPr>
-        <w:t xml:space="preserve">##                  (0.036)        (0.012)   </w:t>
-      </w:r>
-      <w:r>
-        <w:br/>
-      </w:r>
-      <w:r>
-        <w:rPr>
-          <w:rStyle w:val="VerbatimChar"/>
-        </w:rPr>
-        <w:t xml:space="preserve">##                                           </w:t>
-      </w:r>
-      <w:r>
-        <w:br/>
-      </w:r>
-      <w:r>
-        <w:rPr>
-          <w:rStyle w:val="VerbatimChar"/>
-        </w:rPr>
-        <w:t xml:space="preserve">## s_1.by.k_1       0.014***                 </w:t>
-      </w:r>
-      <w:r>
-        <w:br/>
-      </w:r>
-      <w:r>
-        <w:rPr>
-          <w:rStyle w:val="VerbatimChar"/>
-        </w:rPr>
-        <w:t xml:space="preserve">##                  (0.005)                  </w:t>
-      </w:r>
-      <w:r>
-        <w:br/>
-      </w:r>
-      <w:r>
-        <w:rPr>
-          <w:rStyle w:val="VerbatimChar"/>
-        </w:rPr>
-        <w:t xml:space="preserve">##                                           </w:t>
-      </w:r>
-      <w:r>
-        <w:br/>
-      </w:r>
-      <w:r>
-        <w:rPr>
-          <w:rStyle w:val="VerbatimChar"/>
-        </w:rPr>
-        <w:t xml:space="preserve">## ds.by.k                        0.008***   </w:t>
-      </w:r>
-      <w:r>
-        <w:br/>
-      </w:r>
-      <w:r>
-        <w:rPr>
-          <w:rStyle w:val="VerbatimChar"/>
-        </w:rPr>
-        <w:t xml:space="preserve">##                                 (0.002)   </w:t>
-      </w:r>
-      <w:r>
-        <w:br/>
-      </w:r>
-      <w:r>
-        <w:rPr>
-          <w:rStyle w:val="VerbatimChar"/>
-        </w:rPr>
-        <w:t xml:space="preserve">##                                           </w:t>
-      </w:r>
-      <w:r>
-        <w:br/>
-      </w:r>
-      <w:r>
-        <w:rPr>
-          <w:rStyle w:val="VerbatimChar"/>
-        </w:rPr>
-        <w:t xml:space="preserve">## d_1.by.k_1       0.093**        0.073**   </w:t>
-      </w:r>
-      <w:r>
-        <w:br/>
-      </w:r>
-      <w:r>
-        <w:rPr>
-          <w:rStyle w:val="VerbatimChar"/>
-        </w:rPr>
-        <w:t xml:space="preserve">##                  (0.046)        (0.031)   </w:t>
-      </w:r>
-      <w:r>
-        <w:br/>
-      </w:r>
-      <w:r>
-        <w:rPr>
-          <w:rStyle w:val="VerbatimChar"/>
-        </w:rPr>
-        <w:t xml:space="preserve">##                                           </w:t>
-      </w:r>
-      <w:r>
-        <w:br/>
-      </w:r>
-      <w:r>
-        <w:rPr>
-          <w:rStyle w:val="VerbatimChar"/>
-        </w:rPr>
-        <w:t xml:space="preserve">## uncertainty_1    -0.0003        -0.0001   </w:t>
-      </w:r>
-      <w:r>
-        <w:br/>
-      </w:r>
-      <w:r>
-        <w:rPr>
-          <w:rStyle w:val="VerbatimChar"/>
-        </w:rPr>
-        <w:t xml:space="preserve">##                  (0.0004)       (0.001)   </w:t>
-      </w:r>
-      <w:r>
-        <w:br/>
-      </w:r>
-      <w:r>
-        <w:rPr>
-          <w:rStyle w:val="VerbatimChar"/>
-        </w:rPr>
-        <w:t xml:space="preserve">##                                           </w:t>
-      </w:r>
-      <w:r>
-        <w:br/>
-      </w:r>
-      <w:r>
-        <w:rPr>
-          <w:rStyle w:val="VerbatimChar"/>
-        </w:rPr>
-        <w:t xml:space="preserve">## repo_rate         0.013                   </w:t>
-      </w:r>
-      <w:r>
-        <w:br/>
-      </w:r>
-      <w:r>
-        <w:rPr>
-          <w:rStyle w:val="VerbatimChar"/>
-        </w:rPr>
-        <w:t xml:space="preserve">##                  (0.008)                  </w:t>
-      </w:r>
-      <w:r>
-        <w:br/>
-      </w:r>
-      <w:r>
-        <w:rPr>
-          <w:rStyle w:val="VerbatimChar"/>
-        </w:rPr>
-        <w:t xml:space="preserve">##                                           </w:t>
-      </w:r>
-      <w:r>
-        <w:br/>
-      </w:r>
-      <w:r>
-        <w:rPr>
-          <w:rStyle w:val="VerbatimChar"/>
-        </w:rPr>
-        <w:t xml:space="preserve">## d.repo_rate                     -0.015    </w:t>
-      </w:r>
-      <w:r>
-        <w:br/>
-      </w:r>
-      <w:r>
-        <w:rPr>
-          <w:rStyle w:val="VerbatimChar"/>
-        </w:rPr>
-        <w:t xml:space="preserve">##                                 (0.019)   </w:t>
-      </w:r>
-      <w:r>
-        <w:br/>
-      </w:r>
-      <w:r>
-        <w:rPr>
-          <w:rStyle w:val="VerbatimChar"/>
-        </w:rPr>
-        <w:t xml:space="preserve">##                                           </w:t>
-      </w:r>
-      <w:r>
-        <w:br/>
-      </w:r>
-      <w:r>
-        <w:rPr>
-          <w:rStyle w:val="VerbatimChar"/>
-        </w:rPr>
-        <w:t xml:space="preserve">## pli               0.008          0.050    </w:t>
-      </w:r>
-      <w:r>
-        <w:br/>
-      </w:r>
-      <w:r>
-        <w:rPr>
-          <w:rStyle w:val="VerbatimChar"/>
-        </w:rPr>
-        <w:t xml:space="preserve">##                  (0.019)        (0.035)   </w:t>
-      </w:r>
-      <w:r>
-        <w:br/>
-      </w:r>
-      <w:r>
-        <w:rPr>
-          <w:rStyle w:val="VerbatimChar"/>
-        </w:rPr>
-        <w:t xml:space="preserve">##                                           </w:t>
-      </w:r>
-      <w:r>
-        <w:br/>
-      </w:r>
-      <w:r>
-        <w:rPr>
-          <w:rStyle w:val="VerbatimChar"/>
-        </w:rPr>
-        <w:t xml:space="preserve">## ------------------------------------------</w:t>
-      </w:r>
-      <w:r>
-        <w:br/>
-      </w:r>
-      <w:r>
-        <w:rPr>
-          <w:rStyle w:val="VerbatimChar"/>
-        </w:rPr>
-        <w:t xml:space="preserve">## Observations        46            46      </w:t>
-      </w:r>
-      <w:r>
-        <w:br/>
-      </w:r>
-      <w:r>
-        <w:rPr>
-          <w:rStyle w:val="VerbatimChar"/>
-        </w:rPr>
-        <w:t xml:space="preserve">## ==========================================</w:t>
-      </w:r>
-      <w:r>
-        <w:br/>
-      </w:r>
-      <w:r>
-        <w:rPr>
-          <w:rStyle w:val="VerbatimChar"/>
-        </w:rPr>
-        <w:t xml:space="preserve">## Note:          *p&lt;0.1; **p&lt;0.05; ***p&lt;0.01</w:t>
+        <w:t xml:space="preserve">## =========================================================</w:t>
+      </w:r>
+      <w:r>
+        <w:br/>
+      </w:r>
+      <w:r>
+        <w:rPr>
+          <w:rStyle w:val="VerbatimChar"/>
+        </w:rPr>
+        <w:t xml:space="preserve">##                           Dependent variable:            </w:t>
+      </w:r>
+      <w:r>
+        <w:br/>
+      </w:r>
+      <w:r>
+        <w:rPr>
+          <w:rStyle w:val="VerbatimChar"/>
+        </w:rPr>
+        <w:t xml:space="preserve">##               -------------------------------------------</w:t>
+      </w:r>
+      <w:r>
+        <w:br/>
+      </w:r>
+      <w:r>
+        <w:rPr>
+          <w:rStyle w:val="VerbatimChar"/>
+        </w:rPr>
+        <w:t xml:space="preserve">##                                 i.by.k                   </w:t>
+      </w:r>
+      <w:r>
+        <w:br/>
+      </w:r>
+      <w:r>
+        <w:rPr>
+          <w:rStyle w:val="VerbatimChar"/>
+        </w:rPr>
+        <w:t xml:space="preserve">##                 (1)      (2)      (3)      (4)     (5)   </w:t>
+      </w:r>
+      <w:r>
+        <w:br/>
+      </w:r>
+      <w:r>
+        <w:rPr>
+          <w:rStyle w:val="VerbatimChar"/>
+        </w:rPr>
+        <w:t xml:space="preserve">## ---------------------------------------------------------</w:t>
+      </w:r>
+      <w:r>
+        <w:br/>
+      </w:r>
+      <w:r>
+        <w:rPr>
+          <w:rStyle w:val="VerbatimChar"/>
+        </w:rPr>
+        <w:t xml:space="preserve">## i_1.by.k_1     0.218    0.258    0.506    0.280  0.759***</w:t>
+      </w:r>
+      <w:r>
+        <w:br/>
+      </w:r>
+      <w:r>
+        <w:rPr>
+          <w:rStyle w:val="VerbatimChar"/>
+        </w:rPr>
+        <w:t xml:space="preserve">##               (0.172)  (0.187)  (0.365)  (0.348) (0.268) </w:t>
+      </w:r>
+      <w:r>
+        <w:br/>
+      </w:r>
+      <w:r>
+        <w:rPr>
+          <w:rStyle w:val="VerbatimChar"/>
+        </w:rPr>
+        <w:t xml:space="preserve">##                                                          </w:t>
+      </w:r>
+      <w:r>
+        <w:br/>
+      </w:r>
+      <w:r>
+        <w:rPr>
+          <w:rStyle w:val="VerbatimChar"/>
+        </w:rPr>
+        <w:t xml:space="preserve">## cf_1.by.k_1    -0.009   -0.005  0.053***  0.021  0.059***</w:t>
+      </w:r>
+      <w:r>
+        <w:br/>
+      </w:r>
+      <w:r>
+        <w:rPr>
+          <w:rStyle w:val="VerbatimChar"/>
+        </w:rPr>
+        <w:t xml:space="preserve">##               (0.032)  (0.036)  (0.019)  (0.049) (0.012) </w:t>
+      </w:r>
+      <w:r>
+        <w:br/>
+      </w:r>
+      <w:r>
+        <w:rPr>
+          <w:rStyle w:val="VerbatimChar"/>
+        </w:rPr>
+        <w:t xml:space="preserve">##                                                          </w:t>
+      </w:r>
+      <w:r>
+        <w:br/>
+      </w:r>
+      <w:r>
+        <w:rPr>
+          <w:rStyle w:val="VerbatimChar"/>
+        </w:rPr>
+        <w:t xml:space="preserve">## s_1.by.k_1    0.014*** 0.014***          0.014*          </w:t>
+      </w:r>
+      <w:r>
+        <w:br/>
+      </w:r>
+      <w:r>
+        <w:rPr>
+          <w:rStyle w:val="VerbatimChar"/>
+        </w:rPr>
+        <w:t xml:space="preserve">##               (0.005)  (0.005)           (0.008)         </w:t>
+      </w:r>
+      <w:r>
+        <w:br/>
+      </w:r>
+      <w:r>
+        <w:rPr>
+          <w:rStyle w:val="VerbatimChar"/>
+        </w:rPr>
+        <w:t xml:space="preserve">##                                                          </w:t>
+      </w:r>
+      <w:r>
+        <w:br/>
+      </w:r>
+      <w:r>
+        <w:rPr>
+          <w:rStyle w:val="VerbatimChar"/>
+        </w:rPr>
+        <w:t xml:space="preserve">## ds.by.k                         0.009***         0.008***</w:t>
+      </w:r>
+      <w:r>
+        <w:br/>
+      </w:r>
+      <w:r>
+        <w:rPr>
+          <w:rStyle w:val="VerbatimChar"/>
+        </w:rPr>
+        <w:t xml:space="preserve">##                                 (0.003)          (0.002) </w:t>
+      </w:r>
+      <w:r>
+        <w:br/>
+      </w:r>
+      <w:r>
+        <w:rPr>
+          <w:rStyle w:val="VerbatimChar"/>
+        </w:rPr>
+        <w:t xml:space="preserve">##                                                          </w:t>
+      </w:r>
+      <w:r>
+        <w:br/>
+      </w:r>
+      <w:r>
+        <w:rPr>
+          <w:rStyle w:val="VerbatimChar"/>
+        </w:rPr>
+        <w:t xml:space="preserve">## d_1.by.k_1    0.096**  0.093**  0.073**  0.089** 0.073** </w:t>
+      </w:r>
+      <w:r>
+        <w:br/>
+      </w:r>
+      <w:r>
+        <w:rPr>
+          <w:rStyle w:val="VerbatimChar"/>
+        </w:rPr>
+        <w:t xml:space="preserve">##               (0.048)  (0.046)  (0.032)  (0.043) (0.031) </w:t>
+      </w:r>
+      <w:r>
+        <w:br/>
+      </w:r>
+      <w:r>
+        <w:rPr>
+          <w:rStyle w:val="VerbatimChar"/>
+        </w:rPr>
+        <w:t xml:space="preserve">##                                                          </w:t>
+      </w:r>
+      <w:r>
+        <w:br/>
+      </w:r>
+      <w:r>
+        <w:rPr>
+          <w:rStyle w:val="VerbatimChar"/>
+        </w:rPr>
+        <w:t xml:space="preserve">## uncertainty_1 -0.0002  -0.0003  -0.0004  0.0003  -0.0001 </w:t>
+      </w:r>
+      <w:r>
+        <w:br/>
+      </w:r>
+      <w:r>
+        <w:rPr>
+          <w:rStyle w:val="VerbatimChar"/>
+        </w:rPr>
+        <w:t xml:space="preserve">##               (0.0005) (0.0004) (0.001)  (0.001) (0.001) </w:t>
+      </w:r>
+      <w:r>
+        <w:br/>
+      </w:r>
+      <w:r>
+        <w:rPr>
+          <w:rStyle w:val="VerbatimChar"/>
+        </w:rPr>
+        <w:t xml:space="preserve">##                                                          </w:t>
+      </w:r>
+      <w:r>
+        <w:br/>
+      </w:r>
+      <w:r>
+        <w:rPr>
+          <w:rStyle w:val="VerbatimChar"/>
+        </w:rPr>
+        <w:t xml:space="preserve">## repo_rate      0.015*   0.013   0.016**                  </w:t>
+      </w:r>
+      <w:r>
+        <w:br/>
+      </w:r>
+      <w:r>
+        <w:rPr>
+          <w:rStyle w:val="VerbatimChar"/>
+        </w:rPr>
+        <w:t xml:space="preserve">##               (0.008)  (0.008)  (0.008)                  </w:t>
+      </w:r>
+      <w:r>
+        <w:br/>
+      </w:r>
+      <w:r>
+        <w:rPr>
+          <w:rStyle w:val="VerbatimChar"/>
+        </w:rPr>
+        <w:t xml:space="preserve">##                                                          </w:t>
+      </w:r>
+      <w:r>
+        <w:br/>
+      </w:r>
+      <w:r>
+        <w:rPr>
+          <w:rStyle w:val="VerbatimChar"/>
+        </w:rPr>
+        <w:t xml:space="preserve">## d.repo_rate                              -0.021   -0.015 </w:t>
+      </w:r>
+      <w:r>
+        <w:br/>
+      </w:r>
+      <w:r>
+        <w:rPr>
+          <w:rStyle w:val="VerbatimChar"/>
+        </w:rPr>
+        <w:t xml:space="preserve">##                                          (0.016) (0.019) </w:t>
+      </w:r>
+      <w:r>
+        <w:br/>
+      </w:r>
+      <w:r>
+        <w:rPr>
+          <w:rStyle w:val="VerbatimChar"/>
+        </w:rPr>
+        <w:t xml:space="preserve">##                                                          </w:t>
+      </w:r>
+      <w:r>
+        <w:br/>
+      </w:r>
+      <w:r>
+        <w:rPr>
+          <w:rStyle w:val="VerbatimChar"/>
+        </w:rPr>
+        <w:t xml:space="preserve">## pli                     0.008    0.008   0.059**  0.050  </w:t>
+      </w:r>
+      <w:r>
+        <w:br/>
+      </w:r>
+      <w:r>
+        <w:rPr>
+          <w:rStyle w:val="VerbatimChar"/>
+        </w:rPr>
+        <w:t xml:space="preserve">##                        (0.019)  (0.026)  (0.027) (0.035) </w:t>
+      </w:r>
+      <w:r>
+        <w:br/>
+      </w:r>
+      <w:r>
+        <w:rPr>
+          <w:rStyle w:val="VerbatimChar"/>
+        </w:rPr>
+        <w:t xml:space="preserve">##                                                          </w:t>
+      </w:r>
+      <w:r>
+        <w:br/>
+      </w:r>
+      <w:r>
+        <w:rPr>
+          <w:rStyle w:val="VerbatimChar"/>
+        </w:rPr>
+        <w:t xml:space="preserve">## ---------------------------------------------------------</w:t>
+      </w:r>
+      <w:r>
+        <w:br/>
+      </w:r>
+      <w:r>
+        <w:rPr>
+          <w:rStyle w:val="VerbatimChar"/>
+        </w:rPr>
+        <w:t xml:space="preserve">## Observations     46       46       46      46       46   </w:t>
+      </w:r>
+      <w:r>
+        <w:br/>
+      </w:r>
+      <w:r>
+        <w:rPr>
+          <w:rStyle w:val="VerbatimChar"/>
+        </w:rPr>
+        <w:t xml:space="preserve">## =========================================================</w:t>
+      </w:r>
+      <w:r>
+        <w:br/>
+      </w:r>
+      <w:r>
+        <w:rPr>
+          <w:rStyle w:val="VerbatimChar"/>
+        </w:rPr>
+        <w:t xml:space="preserve">## Note:                         *p&lt;0.1; **p&lt;0.05; ***p&lt;0.01</w:t>
       </w:r>
     </w:p>
     <w:p>
@@ -1424,11 +3034,30 @@
         <w:pStyle w:val="FirstParagraph"/>
       </w:pPr>
       <w:r>
-        <w:t xml:space="preserve">The results indicate that PLI has had no significant effect on the investment levels of the beneficiaries.</w:t>
-      </w:r>
-    </w:p>
-    <w:bookmarkEnd w:id="22"/>
-    <w:bookmarkStart w:id="34" w:name="references"/>
+        <w:t xml:space="preserve">The results indicate that PLI has had no significant effect on the investment levels of the beneficiaries for all the specifications except one, where there is a significant positive effect at the 5% level.</w:t>
+      </w:r>
+    </w:p>
+    <w:bookmarkEnd w:id="23"/>
+    <w:bookmarkStart w:id="24" w:name="measuring-goodness-of-fit"/>
+    <w:p>
+      <w:pPr>
+        <w:pStyle w:val="Heading3"/>
+      </w:pPr>
+      <w:r>
+        <w:t xml:space="preserve">Measuring goodness of fit</w:t>
+      </w:r>
+    </w:p>
+    <w:p>
+      <w:pPr>
+        <w:pStyle w:val="FirstParagraph"/>
+      </w:pPr>
+      <w:r>
+        <w:t xml:space="preserve">In GMM estimation, we are not minimising the sum of error terms, so it is not a good idea to claculate the R square value. However, as a rule of thumb, some people calculate the correlation between actual and predicted values and square it to use as a pseudo R squared.</w:t>
+      </w:r>
+    </w:p>
+    <w:bookmarkEnd w:id="24"/>
+    <w:bookmarkEnd w:id="25"/>
+    <w:bookmarkStart w:id="37" w:name="references"/>
     <w:p>
       <w:pPr>
         <w:pStyle w:val="Heading2"/>
@@ -1437,8 +3066,8 @@
         <w:t xml:space="preserve">References</w:t>
       </w:r>
     </w:p>
-    <w:bookmarkStart w:id="33" w:name="refs"/>
-    <w:bookmarkStart w:id="24" w:name="ref-gezici_determinants_2019"/>
+    <w:bookmarkStart w:id="36" w:name="refs"/>
+    <w:bookmarkStart w:id="27" w:name="ref-gezici_determinants_2019"/>
     <w:p>
       <w:pPr>
         <w:pStyle w:val="Bibliography"/>
@@ -1519,7 +3148,7 @@
       <w:r>
         <w:t xml:space="preserve"> </w:t>
       </w:r>
-      <w:hyperlink r:id="rId23">
+      <w:hyperlink r:id="rId26">
         <w:r>
           <w:rPr>
             <w:rStyle w:val="Hyperlink"/>
@@ -1531,8 +3160,8 @@
         <w:t xml:space="preserve">.</w:t>
       </w:r>
     </w:p>
-    <w:bookmarkEnd w:id="24"/>
-    <w:bookmarkStart w:id="26" w:name="ref-panagiotidis_investment_2021"/>
+    <w:bookmarkEnd w:id="27"/>
+    <w:bookmarkStart w:id="29" w:name="ref-panagiotidis_investment_2021"/>
     <w:p>
       <w:pPr>
         <w:pStyle w:val="Bibliography"/>
@@ -1577,7 +3206,7 @@
       <w:r>
         <w:t xml:space="preserve"> </w:t>
       </w:r>
-      <w:hyperlink r:id="rId25">
+      <w:hyperlink r:id="rId28">
         <w:r>
           <w:rPr>
             <w:rStyle w:val="Hyperlink"/>
@@ -1589,8 +3218,8 @@
         <w:t xml:space="preserve">.</w:t>
       </w:r>
     </w:p>
-    <w:bookmarkEnd w:id="26"/>
-    <w:bookmarkStart w:id="28" w:name="ref-poncet_financial_2010"/>
+    <w:bookmarkEnd w:id="29"/>
+    <w:bookmarkStart w:id="31" w:name="ref-poncet_financial_2010"/>
     <w:p>
       <w:pPr>
         <w:pStyle w:val="Bibliography"/>
@@ -1641,7 +3270,7 @@
       <w:r>
         <w:t xml:space="preserve"> </w:t>
       </w:r>
-      <w:hyperlink r:id="rId27">
+      <w:hyperlink r:id="rId30">
         <w:r>
           <w:rPr>
             <w:rStyle w:val="Hyperlink"/>
@@ -1653,8 +3282,8 @@
         <w:t xml:space="preserve">.</w:t>
       </w:r>
     </w:p>
-    <w:bookmarkEnd w:id="28"/>
-    <w:bookmarkStart w:id="30" w:name="ref-rashid_firms_2017"/>
+    <w:bookmarkEnd w:id="31"/>
+    <w:bookmarkStart w:id="33" w:name="ref-rashid_firms_2017"/>
     <w:p>
       <w:pPr>
         <w:pStyle w:val="Bibliography"/>
@@ -1687,7 +3316,7 @@
       <w:r>
         <w:t xml:space="preserve"> </w:t>
       </w:r>
-      <w:hyperlink r:id="rId29">
+      <w:hyperlink r:id="rId32">
         <w:r>
           <w:rPr>
             <w:rStyle w:val="Hyperlink"/>
@@ -1699,8 +3328,8 @@
         <w:t xml:space="preserve">.</w:t>
       </w:r>
     </w:p>
-    <w:bookmarkEnd w:id="30"/>
-    <w:bookmarkStart w:id="32" w:name="ref-saeed_bank_2012"/>
+    <w:bookmarkEnd w:id="33"/>
+    <w:bookmarkStart w:id="35" w:name="ref-saeed_bank_2012"/>
     <w:p>
       <w:pPr>
         <w:pStyle w:val="Bibliography"/>
@@ -1787,7 +3416,7 @@
       <w:r>
         <w:t xml:space="preserve"> </w:t>
       </w:r>
-      <w:hyperlink r:id="rId31">
+      <w:hyperlink r:id="rId34">
         <w:r>
           <w:rPr>
             <w:rStyle w:val="Hyperlink"/>
@@ -1799,9 +3428,9 @@
         <w:t xml:space="preserve">.</w:t>
       </w:r>
     </w:p>
-    <w:bookmarkEnd w:id="32"/>
-    <w:bookmarkEnd w:id="33"/>
-    <w:bookmarkEnd w:id="34"/>
+    <w:bookmarkEnd w:id="35"/>
+    <w:bookmarkEnd w:id="36"/>
+    <w:bookmarkEnd w:id="37"/>
     <w:sectPr/>
   </w:body>
 </w:document>

</xml_diff>

<commit_message>
OLS for models with no AR(1) at 5% level
</commit_message>
<xml_diff>
--- a/Investment_Analysis.docx
+++ b/Investment_Analysis.docx
@@ -3035,6 +3035,402 @@
       </w:pPr>
       <w:r>
         <w:t xml:space="preserve">The results indicate that PLI has had no significant effect on the investment levels of the beneficiaries for all the specifications except one, where there is a significant positive effect at the 5% level.</w:t>
+      </w:r>
+    </w:p>
+    <w:p>
+      <w:pPr>
+        <w:pStyle w:val="BodyText"/>
+      </w:pPr>
+      <w:r>
+        <w:t xml:space="preserve">In model 3,4 and 5, the AR(1) statistic turns out to be insignificant at the 5% level, that is we fail to reject the null hypothesis that there is no autocorrelation of order 1. This means that in these models, the application of OLS should give reasonable estimates. This is what is done next.</w:t>
+      </w:r>
+    </w:p>
+    <w:p>
+      <w:pPr>
+        <w:pStyle w:val="SourceCode"/>
+      </w:pPr>
+      <w:r>
+        <w:rPr>
+          <w:rStyle w:val="VerbatimChar"/>
+        </w:rPr>
+        <w:t xml:space="preserve">## </w:t>
+      </w:r>
+      <w:r>
+        <w:br/>
+      </w:r>
+      <w:r>
+        <w:rPr>
+          <w:rStyle w:val="VerbatimChar"/>
+        </w:rPr>
+        <w:t xml:space="preserve">## OLS Panel Regression Models of effect of PLI scheme on Category 1 beneficiary investment</w:t>
+      </w:r>
+      <w:r>
+        <w:br/>
+      </w:r>
+      <w:r>
+        <w:rPr>
+          <w:rStyle w:val="VerbatimChar"/>
+        </w:rPr>
+        <w:t xml:space="preserve">## =======================================================</w:t>
+      </w:r>
+      <w:r>
+        <w:br/>
+      </w:r>
+      <w:r>
+        <w:rPr>
+          <w:rStyle w:val="VerbatimChar"/>
+        </w:rPr>
+        <w:t xml:space="preserve">##                                Dependent variable:     </w:t>
+      </w:r>
+      <w:r>
+        <w:br/>
+      </w:r>
+      <w:r>
+        <w:rPr>
+          <w:rStyle w:val="VerbatimChar"/>
+        </w:rPr>
+        <w:t xml:space="preserve">##                           -----------------------------</w:t>
+      </w:r>
+      <w:r>
+        <w:br/>
+      </w:r>
+      <w:r>
+        <w:rPr>
+          <w:rStyle w:val="VerbatimChar"/>
+        </w:rPr>
+        <w:t xml:space="preserve">##                                      i.by.k            </w:t>
+      </w:r>
+      <w:r>
+        <w:br/>
+      </w:r>
+      <w:r>
+        <w:rPr>
+          <w:rStyle w:val="VerbatimChar"/>
+        </w:rPr>
+        <w:t xml:space="preserve">##                              (3)        (4)      (5)   </w:t>
+      </w:r>
+      <w:r>
+        <w:br/>
+      </w:r>
+      <w:r>
+        <w:rPr>
+          <w:rStyle w:val="VerbatimChar"/>
+        </w:rPr>
+        <w:t xml:space="preserve">## -------------------------------------------------------</w:t>
+      </w:r>
+      <w:r>
+        <w:br/>
+      </w:r>
+      <w:r>
+        <w:rPr>
+          <w:rStyle w:val="VerbatimChar"/>
+        </w:rPr>
+        <w:t xml:space="preserve">## i_1.by.k_1                  -0.045    -0.054    -0.045 </w:t>
+      </w:r>
+      <w:r>
+        <w:br/>
+      </w:r>
+      <w:r>
+        <w:rPr>
+          <w:rStyle w:val="VerbatimChar"/>
+        </w:rPr>
+        <w:t xml:space="preserve">##                            (0.053)    (0.036)  (0.052) </w:t>
+      </w:r>
+      <w:r>
+        <w:br/>
+      </w:r>
+      <w:r>
+        <w:rPr>
+          <w:rStyle w:val="VerbatimChar"/>
+        </w:rPr>
+        <w:t xml:space="preserve">##                                                        </w:t>
+      </w:r>
+      <w:r>
+        <w:br/>
+      </w:r>
+      <w:r>
+        <w:rPr>
+          <w:rStyle w:val="VerbatimChar"/>
+        </w:rPr>
+        <w:t xml:space="preserve">## cf_1.by.k_1                 0.004     -0.011    0.002  </w:t>
+      </w:r>
+      <w:r>
+        <w:br/>
+      </w:r>
+      <w:r>
+        <w:rPr>
+          <w:rStyle w:val="VerbatimChar"/>
+        </w:rPr>
+        <w:t xml:space="preserve">##                            (0.050)    (0.032)  (0.050) </w:t>
+      </w:r>
+      <w:r>
+        <w:br/>
+      </w:r>
+      <w:r>
+        <w:rPr>
+          <w:rStyle w:val="VerbatimChar"/>
+        </w:rPr>
+        <w:t xml:space="preserve">##                                                        </w:t>
+      </w:r>
+      <w:r>
+        <w:br/>
+      </w:r>
+      <w:r>
+        <w:rPr>
+          <w:rStyle w:val="VerbatimChar"/>
+        </w:rPr>
+        <w:t xml:space="preserve">## ds.by.k                     0.005               0.005  </w:t>
+      </w:r>
+      <w:r>
+        <w:br/>
+      </w:r>
+      <w:r>
+        <w:rPr>
+          <w:rStyle w:val="VerbatimChar"/>
+        </w:rPr>
+        <w:t xml:space="preserve">##                            (0.004)             (0.004) </w:t>
+      </w:r>
+      <w:r>
+        <w:br/>
+      </w:r>
+      <w:r>
+        <w:rPr>
+          <w:rStyle w:val="VerbatimChar"/>
+        </w:rPr>
+        <w:t xml:space="preserve">##                                                        </w:t>
+      </w:r>
+      <w:r>
+        <w:br/>
+      </w:r>
+      <w:r>
+        <w:rPr>
+          <w:rStyle w:val="VerbatimChar"/>
+        </w:rPr>
+        <w:t xml:space="preserve">## s_1.by.k_1                           0.017***          </w:t>
+      </w:r>
+      <w:r>
+        <w:br/>
+      </w:r>
+      <w:r>
+        <w:rPr>
+          <w:rStyle w:val="VerbatimChar"/>
+        </w:rPr>
+        <w:t xml:space="preserve">##                                       (0.006)          </w:t>
+      </w:r>
+      <w:r>
+        <w:br/>
+      </w:r>
+      <w:r>
+        <w:rPr>
+          <w:rStyle w:val="VerbatimChar"/>
+        </w:rPr>
+        <w:t xml:space="preserve">##                                                        </w:t>
+      </w:r>
+      <w:r>
+        <w:br/>
+      </w:r>
+      <w:r>
+        <w:rPr>
+          <w:rStyle w:val="VerbatimChar"/>
+        </w:rPr>
+        <w:t xml:space="preserve">## d_1.by.k_1                  0.124*     0.090    0.127* </w:t>
+      </w:r>
+      <w:r>
+        <w:br/>
+      </w:r>
+      <w:r>
+        <w:rPr>
+          <w:rStyle w:val="VerbatimChar"/>
+        </w:rPr>
+        <w:t xml:space="preserve">##                            (0.066)    (0.092)  (0.065) </w:t>
+      </w:r>
+      <w:r>
+        <w:br/>
+      </w:r>
+      <w:r>
+        <w:rPr>
+          <w:rStyle w:val="VerbatimChar"/>
+        </w:rPr>
+        <w:t xml:space="preserve">##                                                        </w:t>
+      </w:r>
+      <w:r>
+        <w:br/>
+      </w:r>
+      <w:r>
+        <w:rPr>
+          <w:rStyle w:val="VerbatimChar"/>
+        </w:rPr>
+        <w:t xml:space="preserve">## uncertainty_1              -0.001*    -0.001    -0.001 </w:t>
+      </w:r>
+      <w:r>
+        <w:br/>
+      </w:r>
+      <w:r>
+        <w:rPr>
+          <w:rStyle w:val="VerbatimChar"/>
+        </w:rPr>
+        <w:t xml:space="preserve">##                            (0.001)    (0.001)  (0.001) </w:t>
+      </w:r>
+      <w:r>
+        <w:br/>
+      </w:r>
+      <w:r>
+        <w:rPr>
+          <w:rStyle w:val="VerbatimChar"/>
+        </w:rPr>
+        <w:t xml:space="preserve">##                                                        </w:t>
+      </w:r>
+      <w:r>
+        <w:br/>
+      </w:r>
+      <w:r>
+        <w:rPr>
+          <w:rStyle w:val="VerbatimChar"/>
+        </w:rPr>
+        <w:t xml:space="preserve">## repo_rate                   0.008                      </w:t>
+      </w:r>
+      <w:r>
+        <w:br/>
+      </w:r>
+      <w:r>
+        <w:rPr>
+          <w:rStyle w:val="VerbatimChar"/>
+        </w:rPr>
+        <w:t xml:space="preserve">##                            (0.010)                     </w:t>
+      </w:r>
+      <w:r>
+        <w:br/>
+      </w:r>
+      <w:r>
+        <w:rPr>
+          <w:rStyle w:val="VerbatimChar"/>
+        </w:rPr>
+        <w:t xml:space="preserve">##                                                        </w:t>
+      </w:r>
+      <w:r>
+        <w:br/>
+      </w:r>
+      <w:r>
+        <w:rPr>
+          <w:rStyle w:val="VerbatimChar"/>
+        </w:rPr>
+        <w:t xml:space="preserve">## d.repo_rate                           -0.004    -0.003 </w:t>
+      </w:r>
+      <w:r>
+        <w:br/>
+      </w:r>
+      <w:r>
+        <w:rPr>
+          <w:rStyle w:val="VerbatimChar"/>
+        </w:rPr>
+        <w:t xml:space="preserve">##                                       (0.018)  (0.019) </w:t>
+      </w:r>
+      <w:r>
+        <w:br/>
+      </w:r>
+      <w:r>
+        <w:rPr>
+          <w:rStyle w:val="VerbatimChar"/>
+        </w:rPr>
+        <w:t xml:space="preserve">##                                                        </w:t>
+      </w:r>
+      <w:r>
+        <w:br/>
+      </w:r>
+      <w:r>
+        <w:rPr>
+          <w:rStyle w:val="VerbatimChar"/>
+        </w:rPr>
+        <w:t xml:space="preserve">## pli                        -0.043**   -0.016    -0.038 </w:t>
+      </w:r>
+      <w:r>
+        <w:br/>
+      </w:r>
+      <w:r>
+        <w:rPr>
+          <w:rStyle w:val="VerbatimChar"/>
+        </w:rPr>
+        <w:t xml:space="preserve">##                            (0.017)    (0.034)  (0.036) </w:t>
+      </w:r>
+      <w:r>
+        <w:br/>
+      </w:r>
+      <w:r>
+        <w:rPr>
+          <w:rStyle w:val="VerbatimChar"/>
+        </w:rPr>
+        <w:t xml:space="preserve">##                                                        </w:t>
+      </w:r>
+      <w:r>
+        <w:br/>
+      </w:r>
+      <w:r>
+        <w:rPr>
+          <w:rStyle w:val="VerbatimChar"/>
+        </w:rPr>
+        <w:t xml:space="preserve">## -------------------------------------------------------</w:t>
+      </w:r>
+      <w:r>
+        <w:br/>
+      </w:r>
+      <w:r>
+        <w:rPr>
+          <w:rStyle w:val="VerbatimChar"/>
+        </w:rPr>
+        <w:t xml:space="preserve">## Observations                 340        340      340   </w:t>
+      </w:r>
+      <w:r>
+        <w:br/>
+      </w:r>
+      <w:r>
+        <w:rPr>
+          <w:rStyle w:val="VerbatimChar"/>
+        </w:rPr>
+        <w:t xml:space="preserve">## R2                          0.060      0.171    0.058  </w:t>
+      </w:r>
+      <w:r>
+        <w:br/>
+      </w:r>
+      <w:r>
+        <w:rPr>
+          <w:rStyle w:val="VerbatimChar"/>
+        </w:rPr>
+        <w:t xml:space="preserve">## Adjusted R2                 -0.110     0.021    -0.113 </w:t>
+      </w:r>
+      <w:r>
+        <w:br/>
+      </w:r>
+      <w:r>
+        <w:rPr>
+          <w:rStyle w:val="VerbatimChar"/>
+        </w:rPr>
+        <w:t xml:space="preserve">## F Statistic (df = 7; 287)  2.627**   8.448***  2.528** </w:t>
+      </w:r>
+      <w:r>
+        <w:br/>
+      </w:r>
+      <w:r>
+        <w:rPr>
+          <w:rStyle w:val="VerbatimChar"/>
+        </w:rPr>
+        <w:t xml:space="preserve">## =======================================================</w:t>
+      </w:r>
+      <w:r>
+        <w:br/>
+      </w:r>
+      <w:r>
+        <w:rPr>
+          <w:rStyle w:val="VerbatimChar"/>
+        </w:rPr>
+        <w:t xml:space="preserve">## Note:                       *p&lt;0.1; **p&lt;0.05; ***p&lt;0.01</w:t>
+      </w:r>
+    </w:p>
+    <w:p>
+      <w:pPr>
+        <w:pStyle w:val="FirstParagraph"/>
+      </w:pPr>
+      <w:r>
+        <w:t xml:space="preserve">The above results show that the model has very little explanatory power and PLI is not significant.</w:t>
       </w:r>
     </w:p>
     <w:bookmarkEnd w:id="23"/>

</xml_diff>

<commit_message>
Corrections in OLS estimates of AR(1) -model 5 removed
</commit_message>
<xml_diff>
--- a/Investment_Analysis.docx
+++ b/Investment_Analysis.docx
@@ -3042,7 +3042,7 @@
         <w:pStyle w:val="BodyText"/>
       </w:pPr>
       <w:r>
-        <w:t xml:space="preserve">In model 3,4 and 5, the AR(1) statistic turns out to be insignificant at the 5% level, that is we fail to reject the null hypothesis that there is no autocorrelation of order 1. This means that in these models, the application of OLS should give reasonable estimates. This is what is done next.</w:t>
+        <w:t xml:space="preserve">In model 3 and 4, the AR(1) statistic turns out to be insignificant at the 5% level, that is we fail to reject the null hypothesis that there is no autocorrelation of order 1. This means that in these models, the application of OLS should give reasonable estimates. This is what is done next.</w:t>
       </w:r>
     </w:p>
     <w:p>
@@ -3071,366 +3071,358 @@
         <w:rPr>
           <w:rStyle w:val="VerbatimChar"/>
         </w:rPr>
-        <w:t xml:space="preserve">## =======================================================</w:t>
-      </w:r>
-      <w:r>
-        <w:br/>
-      </w:r>
-      <w:r>
-        <w:rPr>
-          <w:rStyle w:val="VerbatimChar"/>
-        </w:rPr>
-        <w:t xml:space="preserve">##                                Dependent variable:     </w:t>
-      </w:r>
-      <w:r>
-        <w:br/>
-      </w:r>
-      <w:r>
-        <w:rPr>
-          <w:rStyle w:val="VerbatimChar"/>
-        </w:rPr>
-        <w:t xml:space="preserve">##                           -----------------------------</w:t>
-      </w:r>
-      <w:r>
-        <w:br/>
-      </w:r>
-      <w:r>
-        <w:rPr>
-          <w:rStyle w:val="VerbatimChar"/>
-        </w:rPr>
-        <w:t xml:space="preserve">##                                      i.by.k            </w:t>
-      </w:r>
-      <w:r>
-        <w:br/>
-      </w:r>
-      <w:r>
-        <w:rPr>
-          <w:rStyle w:val="VerbatimChar"/>
-        </w:rPr>
-        <w:t xml:space="preserve">##                              (3)        (4)      (5)   </w:t>
-      </w:r>
-      <w:r>
-        <w:br/>
-      </w:r>
-      <w:r>
-        <w:rPr>
-          <w:rStyle w:val="VerbatimChar"/>
-        </w:rPr>
-        <w:t xml:space="preserve">## -------------------------------------------------------</w:t>
-      </w:r>
-      <w:r>
-        <w:br/>
-      </w:r>
-      <w:r>
-        <w:rPr>
-          <w:rStyle w:val="VerbatimChar"/>
-        </w:rPr>
-        <w:t xml:space="preserve">## i_1.by.k_1                  -0.045    -0.054    -0.045 </w:t>
-      </w:r>
-      <w:r>
-        <w:br/>
-      </w:r>
-      <w:r>
-        <w:rPr>
-          <w:rStyle w:val="VerbatimChar"/>
-        </w:rPr>
-        <w:t xml:space="preserve">##                            (0.053)    (0.036)  (0.052) </w:t>
-      </w:r>
-      <w:r>
-        <w:br/>
-      </w:r>
-      <w:r>
-        <w:rPr>
-          <w:rStyle w:val="VerbatimChar"/>
-        </w:rPr>
-        <w:t xml:space="preserve">##                                                        </w:t>
-      </w:r>
-      <w:r>
-        <w:br/>
-      </w:r>
-      <w:r>
-        <w:rPr>
-          <w:rStyle w:val="VerbatimChar"/>
-        </w:rPr>
-        <w:t xml:space="preserve">## cf_1.by.k_1                 0.004     -0.011    0.002  </w:t>
-      </w:r>
-      <w:r>
-        <w:br/>
-      </w:r>
-      <w:r>
-        <w:rPr>
-          <w:rStyle w:val="VerbatimChar"/>
-        </w:rPr>
-        <w:t xml:space="preserve">##                            (0.050)    (0.032)  (0.050) </w:t>
-      </w:r>
-      <w:r>
-        <w:br/>
-      </w:r>
-      <w:r>
-        <w:rPr>
-          <w:rStyle w:val="VerbatimChar"/>
-        </w:rPr>
-        <w:t xml:space="preserve">##                                                        </w:t>
-      </w:r>
-      <w:r>
-        <w:br/>
-      </w:r>
-      <w:r>
-        <w:rPr>
-          <w:rStyle w:val="VerbatimChar"/>
-        </w:rPr>
-        <w:t xml:space="preserve">## ds.by.k                     0.005               0.005  </w:t>
-      </w:r>
-      <w:r>
-        <w:br/>
-      </w:r>
-      <w:r>
-        <w:rPr>
-          <w:rStyle w:val="VerbatimChar"/>
-        </w:rPr>
-        <w:t xml:space="preserve">##                            (0.004)             (0.004) </w:t>
-      </w:r>
-      <w:r>
-        <w:br/>
-      </w:r>
-      <w:r>
-        <w:rPr>
-          <w:rStyle w:val="VerbatimChar"/>
-        </w:rPr>
-        <w:t xml:space="preserve">##                                                        </w:t>
-      </w:r>
-      <w:r>
-        <w:br/>
-      </w:r>
-      <w:r>
-        <w:rPr>
-          <w:rStyle w:val="VerbatimChar"/>
-        </w:rPr>
-        <w:t xml:space="preserve">## s_1.by.k_1                           0.017***          </w:t>
-      </w:r>
-      <w:r>
-        <w:br/>
-      </w:r>
-      <w:r>
-        <w:rPr>
-          <w:rStyle w:val="VerbatimChar"/>
-        </w:rPr>
-        <w:t xml:space="preserve">##                                       (0.006)          </w:t>
-      </w:r>
-      <w:r>
-        <w:br/>
-      </w:r>
-      <w:r>
-        <w:rPr>
-          <w:rStyle w:val="VerbatimChar"/>
-        </w:rPr>
-        <w:t xml:space="preserve">##                                                        </w:t>
-      </w:r>
-      <w:r>
-        <w:br/>
-      </w:r>
-      <w:r>
-        <w:rPr>
-          <w:rStyle w:val="VerbatimChar"/>
-        </w:rPr>
-        <w:t xml:space="preserve">## d_1.by.k_1                  0.124*     0.090    0.127* </w:t>
-      </w:r>
-      <w:r>
-        <w:br/>
-      </w:r>
-      <w:r>
-        <w:rPr>
-          <w:rStyle w:val="VerbatimChar"/>
-        </w:rPr>
-        <w:t xml:space="preserve">##                            (0.066)    (0.092)  (0.065) </w:t>
-      </w:r>
-      <w:r>
-        <w:br/>
-      </w:r>
-      <w:r>
-        <w:rPr>
-          <w:rStyle w:val="VerbatimChar"/>
-        </w:rPr>
-        <w:t xml:space="preserve">##                                                        </w:t>
-      </w:r>
-      <w:r>
-        <w:br/>
-      </w:r>
-      <w:r>
-        <w:rPr>
-          <w:rStyle w:val="VerbatimChar"/>
-        </w:rPr>
-        <w:t xml:space="preserve">## uncertainty_1              -0.001*    -0.001    -0.001 </w:t>
-      </w:r>
-      <w:r>
-        <w:br/>
-      </w:r>
-      <w:r>
-        <w:rPr>
-          <w:rStyle w:val="VerbatimChar"/>
-        </w:rPr>
-        <w:t xml:space="preserve">##                            (0.001)    (0.001)  (0.001) </w:t>
-      </w:r>
-      <w:r>
-        <w:br/>
-      </w:r>
-      <w:r>
-        <w:rPr>
-          <w:rStyle w:val="VerbatimChar"/>
-        </w:rPr>
-        <w:t xml:space="preserve">##                                                        </w:t>
-      </w:r>
-      <w:r>
-        <w:br/>
-      </w:r>
-      <w:r>
-        <w:rPr>
-          <w:rStyle w:val="VerbatimChar"/>
-        </w:rPr>
-        <w:t xml:space="preserve">## repo_rate                   0.008                      </w:t>
-      </w:r>
-      <w:r>
-        <w:br/>
-      </w:r>
-      <w:r>
-        <w:rPr>
-          <w:rStyle w:val="VerbatimChar"/>
-        </w:rPr>
-        <w:t xml:space="preserve">##                            (0.010)                     </w:t>
-      </w:r>
-      <w:r>
-        <w:br/>
-      </w:r>
-      <w:r>
-        <w:rPr>
-          <w:rStyle w:val="VerbatimChar"/>
-        </w:rPr>
-        <w:t xml:space="preserve">##                                                        </w:t>
-      </w:r>
-      <w:r>
-        <w:br/>
-      </w:r>
-      <w:r>
-        <w:rPr>
-          <w:rStyle w:val="VerbatimChar"/>
-        </w:rPr>
-        <w:t xml:space="preserve">## d.repo_rate                           -0.004    -0.003 </w:t>
-      </w:r>
-      <w:r>
-        <w:br/>
-      </w:r>
-      <w:r>
-        <w:rPr>
-          <w:rStyle w:val="VerbatimChar"/>
-        </w:rPr>
-        <w:t xml:space="preserve">##                                       (0.018)  (0.019) </w:t>
-      </w:r>
-      <w:r>
-        <w:br/>
-      </w:r>
-      <w:r>
-        <w:rPr>
-          <w:rStyle w:val="VerbatimChar"/>
-        </w:rPr>
-        <w:t xml:space="preserve">##                                                        </w:t>
-      </w:r>
-      <w:r>
-        <w:br/>
-      </w:r>
-      <w:r>
-        <w:rPr>
-          <w:rStyle w:val="VerbatimChar"/>
-        </w:rPr>
-        <w:t xml:space="preserve">## pli                        -0.043**   -0.016    -0.038 </w:t>
-      </w:r>
-      <w:r>
-        <w:br/>
-      </w:r>
-      <w:r>
-        <w:rPr>
-          <w:rStyle w:val="VerbatimChar"/>
-        </w:rPr>
-        <w:t xml:space="preserve">##                            (0.017)    (0.034)  (0.036) </w:t>
-      </w:r>
-      <w:r>
-        <w:br/>
-      </w:r>
-      <w:r>
-        <w:rPr>
-          <w:rStyle w:val="VerbatimChar"/>
-        </w:rPr>
-        <w:t xml:space="preserve">##                                                        </w:t>
-      </w:r>
-      <w:r>
-        <w:br/>
-      </w:r>
-      <w:r>
-        <w:rPr>
-          <w:rStyle w:val="VerbatimChar"/>
-        </w:rPr>
-        <w:t xml:space="preserve">## -------------------------------------------------------</w:t>
-      </w:r>
-      <w:r>
-        <w:br/>
-      </w:r>
-      <w:r>
-        <w:rPr>
-          <w:rStyle w:val="VerbatimChar"/>
-        </w:rPr>
-        <w:t xml:space="preserve">## Observations                 340        340      340   </w:t>
-      </w:r>
-      <w:r>
-        <w:br/>
-      </w:r>
-      <w:r>
-        <w:rPr>
-          <w:rStyle w:val="VerbatimChar"/>
-        </w:rPr>
-        <w:t xml:space="preserve">## R2                          0.060      0.171    0.058  </w:t>
-      </w:r>
-      <w:r>
-        <w:br/>
-      </w:r>
-      <w:r>
-        <w:rPr>
-          <w:rStyle w:val="VerbatimChar"/>
-        </w:rPr>
-        <w:t xml:space="preserve">## Adjusted R2                 -0.110     0.021    -0.113 </w:t>
-      </w:r>
-      <w:r>
-        <w:br/>
-      </w:r>
-      <w:r>
-        <w:rPr>
-          <w:rStyle w:val="VerbatimChar"/>
-        </w:rPr>
-        <w:t xml:space="preserve">## F Statistic (df = 7; 287)  2.627**   8.448***  2.528** </w:t>
-      </w:r>
-      <w:r>
-        <w:br/>
-      </w:r>
-      <w:r>
-        <w:rPr>
-          <w:rStyle w:val="VerbatimChar"/>
-        </w:rPr>
-        <w:t xml:space="preserve">## =======================================================</w:t>
-      </w:r>
-      <w:r>
-        <w:br/>
-      </w:r>
-      <w:r>
-        <w:rPr>
-          <w:rStyle w:val="VerbatimChar"/>
-        </w:rPr>
-        <w:t xml:space="preserve">## Note:                       *p&lt;0.1; **p&lt;0.05; ***p&lt;0.01</w:t>
-      </w:r>
-    </w:p>
-    <w:p>
-      <w:pPr>
-        <w:pStyle w:val="FirstParagraph"/>
-      </w:pPr>
-      <w:r>
-        <w:t xml:space="preserve">The above results show that the model has very little explanatory power and PLI is not significant.</w:t>
+        <w:t xml:space="preserve">## ======================================================</w:t>
+      </w:r>
+      <w:r>
+        <w:br/>
+      </w:r>
+      <w:r>
+        <w:rPr>
+          <w:rStyle w:val="VerbatimChar"/>
+        </w:rPr>
+        <w:t xml:space="preserve">##                               Dependent variable:     </w:t>
+      </w:r>
+      <w:r>
+        <w:br/>
+      </w:r>
+      <w:r>
+        <w:rPr>
+          <w:rStyle w:val="VerbatimChar"/>
+        </w:rPr>
+        <w:t xml:space="preserve">##                           ----------------------------</w:t>
+      </w:r>
+      <w:r>
+        <w:br/>
+      </w:r>
+      <w:r>
+        <w:rPr>
+          <w:rStyle w:val="VerbatimChar"/>
+        </w:rPr>
+        <w:t xml:space="preserve">##                                      i.by.k           </w:t>
+      </w:r>
+      <w:r>
+        <w:br/>
+      </w:r>
+      <w:r>
+        <w:rPr>
+          <w:rStyle w:val="VerbatimChar"/>
+        </w:rPr>
+        <w:t xml:space="preserve">##                                (3)            (4)     </w:t>
+      </w:r>
+      <w:r>
+        <w:br/>
+      </w:r>
+      <w:r>
+        <w:rPr>
+          <w:rStyle w:val="VerbatimChar"/>
+        </w:rPr>
+        <w:t xml:space="preserve">## ------------------------------------------------------</w:t>
+      </w:r>
+      <w:r>
+        <w:br/>
+      </w:r>
+      <w:r>
+        <w:rPr>
+          <w:rStyle w:val="VerbatimChar"/>
+        </w:rPr>
+        <w:t xml:space="preserve">## i_1.by.k_1                    -0.045        -0.054    </w:t>
+      </w:r>
+      <w:r>
+        <w:br/>
+      </w:r>
+      <w:r>
+        <w:rPr>
+          <w:rStyle w:val="VerbatimChar"/>
+        </w:rPr>
+        <w:t xml:space="preserve">##                              (0.053)        (0.036)   </w:t>
+      </w:r>
+      <w:r>
+        <w:br/>
+      </w:r>
+      <w:r>
+        <w:rPr>
+          <w:rStyle w:val="VerbatimChar"/>
+        </w:rPr>
+        <w:t xml:space="preserve">##                                                       </w:t>
+      </w:r>
+      <w:r>
+        <w:br/>
+      </w:r>
+      <w:r>
+        <w:rPr>
+          <w:rStyle w:val="VerbatimChar"/>
+        </w:rPr>
+        <w:t xml:space="preserve">## cf_1.by.k_1                   0.004         -0.011    </w:t>
+      </w:r>
+      <w:r>
+        <w:br/>
+      </w:r>
+      <w:r>
+        <w:rPr>
+          <w:rStyle w:val="VerbatimChar"/>
+        </w:rPr>
+        <w:t xml:space="preserve">##                              (0.050)        (0.032)   </w:t>
+      </w:r>
+      <w:r>
+        <w:br/>
+      </w:r>
+      <w:r>
+        <w:rPr>
+          <w:rStyle w:val="VerbatimChar"/>
+        </w:rPr>
+        <w:t xml:space="preserve">##                                                       </w:t>
+      </w:r>
+      <w:r>
+        <w:br/>
+      </w:r>
+      <w:r>
+        <w:rPr>
+          <w:rStyle w:val="VerbatimChar"/>
+        </w:rPr>
+        <w:t xml:space="preserve">## ds.by.k                       0.005                   </w:t>
+      </w:r>
+      <w:r>
+        <w:br/>
+      </w:r>
+      <w:r>
+        <w:rPr>
+          <w:rStyle w:val="VerbatimChar"/>
+        </w:rPr>
+        <w:t xml:space="preserve">##                              (0.004)                  </w:t>
+      </w:r>
+      <w:r>
+        <w:br/>
+      </w:r>
+      <w:r>
+        <w:rPr>
+          <w:rStyle w:val="VerbatimChar"/>
+        </w:rPr>
+        <w:t xml:space="preserve">##                                                       </w:t>
+      </w:r>
+      <w:r>
+        <w:br/>
+      </w:r>
+      <w:r>
+        <w:rPr>
+          <w:rStyle w:val="VerbatimChar"/>
+        </w:rPr>
+        <w:t xml:space="preserve">## s_1.by.k_1                                 0.017***   </w:t>
+      </w:r>
+      <w:r>
+        <w:br/>
+      </w:r>
+      <w:r>
+        <w:rPr>
+          <w:rStyle w:val="VerbatimChar"/>
+        </w:rPr>
+        <w:t xml:space="preserve">##                                             (0.006)   </w:t>
+      </w:r>
+      <w:r>
+        <w:br/>
+      </w:r>
+      <w:r>
+        <w:rPr>
+          <w:rStyle w:val="VerbatimChar"/>
+        </w:rPr>
+        <w:t xml:space="preserve">##                                                       </w:t>
+      </w:r>
+      <w:r>
+        <w:br/>
+      </w:r>
+      <w:r>
+        <w:rPr>
+          <w:rStyle w:val="VerbatimChar"/>
+        </w:rPr>
+        <w:t xml:space="preserve">## d_1.by.k_1                    0.124*         0.090    </w:t>
+      </w:r>
+      <w:r>
+        <w:br/>
+      </w:r>
+      <w:r>
+        <w:rPr>
+          <w:rStyle w:val="VerbatimChar"/>
+        </w:rPr>
+        <w:t xml:space="preserve">##                              (0.066)        (0.092)   </w:t>
+      </w:r>
+      <w:r>
+        <w:br/>
+      </w:r>
+      <w:r>
+        <w:rPr>
+          <w:rStyle w:val="VerbatimChar"/>
+        </w:rPr>
+        <w:t xml:space="preserve">##                                                       </w:t>
+      </w:r>
+      <w:r>
+        <w:br/>
+      </w:r>
+      <w:r>
+        <w:rPr>
+          <w:rStyle w:val="VerbatimChar"/>
+        </w:rPr>
+        <w:t xml:space="preserve">## uncertainty_1                -0.001*        -0.001    </w:t>
+      </w:r>
+      <w:r>
+        <w:br/>
+      </w:r>
+      <w:r>
+        <w:rPr>
+          <w:rStyle w:val="VerbatimChar"/>
+        </w:rPr>
+        <w:t xml:space="preserve">##                              (0.001)        (0.001)   </w:t>
+      </w:r>
+      <w:r>
+        <w:br/>
+      </w:r>
+      <w:r>
+        <w:rPr>
+          <w:rStyle w:val="VerbatimChar"/>
+        </w:rPr>
+        <w:t xml:space="preserve">##                                                       </w:t>
+      </w:r>
+      <w:r>
+        <w:br/>
+      </w:r>
+      <w:r>
+        <w:rPr>
+          <w:rStyle w:val="VerbatimChar"/>
+        </w:rPr>
+        <w:t xml:space="preserve">## repo_rate                     0.008                   </w:t>
+      </w:r>
+      <w:r>
+        <w:br/>
+      </w:r>
+      <w:r>
+        <w:rPr>
+          <w:rStyle w:val="VerbatimChar"/>
+        </w:rPr>
+        <w:t xml:space="preserve">##                              (0.010)                  </w:t>
+      </w:r>
+      <w:r>
+        <w:br/>
+      </w:r>
+      <w:r>
+        <w:rPr>
+          <w:rStyle w:val="VerbatimChar"/>
+        </w:rPr>
+        <w:t xml:space="preserve">##                                                       </w:t>
+      </w:r>
+      <w:r>
+        <w:br/>
+      </w:r>
+      <w:r>
+        <w:rPr>
+          <w:rStyle w:val="VerbatimChar"/>
+        </w:rPr>
+        <w:t xml:space="preserve">## d.repo_rate                                 -0.004    </w:t>
+      </w:r>
+      <w:r>
+        <w:br/>
+      </w:r>
+      <w:r>
+        <w:rPr>
+          <w:rStyle w:val="VerbatimChar"/>
+        </w:rPr>
+        <w:t xml:space="preserve">##                                             (0.018)   </w:t>
+      </w:r>
+      <w:r>
+        <w:br/>
+      </w:r>
+      <w:r>
+        <w:rPr>
+          <w:rStyle w:val="VerbatimChar"/>
+        </w:rPr>
+        <w:t xml:space="preserve">##                                                       </w:t>
+      </w:r>
+      <w:r>
+        <w:br/>
+      </w:r>
+      <w:r>
+        <w:rPr>
+          <w:rStyle w:val="VerbatimChar"/>
+        </w:rPr>
+        <w:t xml:space="preserve">## pli                          -0.043**       -0.016    </w:t>
+      </w:r>
+      <w:r>
+        <w:br/>
+      </w:r>
+      <w:r>
+        <w:rPr>
+          <w:rStyle w:val="VerbatimChar"/>
+        </w:rPr>
+        <w:t xml:space="preserve">##                              (0.017)        (0.034)   </w:t>
+      </w:r>
+      <w:r>
+        <w:br/>
+      </w:r>
+      <w:r>
+        <w:rPr>
+          <w:rStyle w:val="VerbatimChar"/>
+        </w:rPr>
+        <w:t xml:space="preserve">##                                                       </w:t>
+      </w:r>
+      <w:r>
+        <w:br/>
+      </w:r>
+      <w:r>
+        <w:rPr>
+          <w:rStyle w:val="VerbatimChar"/>
+        </w:rPr>
+        <w:t xml:space="preserve">## ------------------------------------------------------</w:t>
+      </w:r>
+      <w:r>
+        <w:br/>
+      </w:r>
+      <w:r>
+        <w:rPr>
+          <w:rStyle w:val="VerbatimChar"/>
+        </w:rPr>
+        <w:t xml:space="preserve">## Observations                   340            340     </w:t>
+      </w:r>
+      <w:r>
+        <w:br/>
+      </w:r>
+      <w:r>
+        <w:rPr>
+          <w:rStyle w:val="VerbatimChar"/>
+        </w:rPr>
+        <w:t xml:space="preserve">## R2                            0.060          0.171    </w:t>
+      </w:r>
+      <w:r>
+        <w:br/>
+      </w:r>
+      <w:r>
+        <w:rPr>
+          <w:rStyle w:val="VerbatimChar"/>
+        </w:rPr>
+        <w:t xml:space="preserve">## Adjusted R2                   -0.110         0.021    </w:t>
+      </w:r>
+      <w:r>
+        <w:br/>
+      </w:r>
+      <w:r>
+        <w:rPr>
+          <w:rStyle w:val="VerbatimChar"/>
+        </w:rPr>
+        <w:t xml:space="preserve">## F Statistic (df = 7; 287)    2.627**       8.448***   </w:t>
+      </w:r>
+      <w:r>
+        <w:br/>
+      </w:r>
+      <w:r>
+        <w:rPr>
+          <w:rStyle w:val="VerbatimChar"/>
+        </w:rPr>
+        <w:t xml:space="preserve">## ======================================================</w:t>
+      </w:r>
+      <w:r>
+        <w:br/>
+      </w:r>
+      <w:r>
+        <w:rPr>
+          <w:rStyle w:val="VerbatimChar"/>
+        </w:rPr>
+        <w:t xml:space="preserve">## Note:                      *p&lt;0.1; **p&lt;0.05; ***p&lt;0.01</w:t>
       </w:r>
     </w:p>
     <w:bookmarkEnd w:id="23"/>

</xml_diff>